<commit_message>
code cũ bị j roi khôi ơi
</commit_message>
<xml_diff>
--- a/Doi_PDB.docx
+++ b/Doi_PDB.docx
@@ -1,6 +1,6 @@
 
 <file path=word/document.xml><?xml version="1.0" encoding="utf-8"?>
-<w:document xmlns:wpc="http://schemas.microsoft.com/office/word/2010/wordprocessingCanvas" xmlns:cx="http://schemas.microsoft.com/office/drawing/2014/chartex" xmlns:cx1="http://schemas.microsoft.com/office/drawing/2015/9/8/chartex" xmlns:cx2="http://schemas.microsoft.com/office/drawing/2015/10/21/chartex" xmlns:cx3="http://schemas.microsoft.com/office/drawing/2016/5/9/chartex" xmlns:cx4="http://schemas.microsoft.com/office/drawing/2016/5/10/chartex" xmlns:cx5="http://schemas.microsoft.com/office/drawing/2016/5/11/chartex" xmlns:cx6="http://schemas.microsoft.com/office/drawing/2016/5/12/chartex" xmlns:cx7="http://schemas.microsoft.com/office/drawing/2016/5/13/chartex" xmlns:cx8="http://schemas.microsoft.com/office/drawing/2016/5/14/chartex" xmlns:mc="http://schemas.openxmlformats.org/markup-compatibility/2006" xmlns:aink="http://schemas.microsoft.com/office/drawing/2016/ink" xmlns:am3d="http://schemas.microsoft.com/office/drawing/2017/model3d" xmlns:o="urn:schemas-microsoft-com:office:office" xmlns:oel="http://schemas.microsoft.com/office/2019/extlst" xmlns:r="http://schemas.openxmlformats.org/officeDocument/2006/relationships" xmlns:m="http://schemas.openxmlformats.org/officeDocument/2006/math" xmlns:v="urn:schemas-microsoft-com:vml" xmlns:wp14="http://schemas.microsoft.com/office/word/2010/wordprocessingDrawing" xmlns:wp="http://schemas.openxmlformats.org/drawingml/2006/wordprocessingDrawing" xmlns:w10="urn:schemas-microsoft-com:office:word" xmlns:w="http://schemas.openxmlformats.org/wordprocessingml/2006/main" xmlns:w14="http://schemas.microsoft.com/office/word/2010/wordml" xmlns:w15="http://schemas.microsoft.com/office/word/2012/wordml" xmlns:w16cex="http://schemas.microsoft.com/office/word/2018/wordml/cex" xmlns:w16cid="http://schemas.microsoft.com/office/word/2016/wordml/cid" xmlns:w16="http://schemas.microsoft.com/office/word/2018/wordml" xmlns:w16du="http://schemas.microsoft.com/office/word/2023/wordml/word16du" xmlns:w16sdtdh="http://schemas.microsoft.com/office/word/2020/wordml/sdtdatahash" xmlns:w16se="http://schemas.microsoft.com/office/word/2015/wordml/symex" xmlns:wpg="http://schemas.microsoft.com/office/word/2010/wordprocessingGroup" xmlns:wpi="http://schemas.microsoft.com/office/word/2010/wordprocessingInk" xmlns:wne="http://schemas.microsoft.com/office/word/2006/wordml" xmlns:wps="http://schemas.microsoft.com/office/word/2010/wordprocessingShape" mc:Ignorable="w14 w15 w16se w16cid w16 w16cex w16sdtdh w16du wp14">
+<w:document xmlns:wpc="http://schemas.microsoft.com/office/word/2010/wordprocessingCanvas" xmlns:cx="http://schemas.microsoft.com/office/drawing/2014/chartex" xmlns:cx1="http://schemas.microsoft.com/office/drawing/2015/9/8/chartex" xmlns:cx2="http://schemas.microsoft.com/office/drawing/2015/10/21/chartex" xmlns:cx3="http://schemas.microsoft.com/office/drawing/2016/5/9/chartex" xmlns:cx4="http://schemas.microsoft.com/office/drawing/2016/5/10/chartex" xmlns:cx5="http://schemas.microsoft.com/office/drawing/2016/5/11/chartex" xmlns:cx6="http://schemas.microsoft.com/office/drawing/2016/5/12/chartex" xmlns:cx7="http://schemas.microsoft.com/office/drawing/2016/5/13/chartex" xmlns:cx8="http://schemas.microsoft.com/office/drawing/2016/5/14/chartex" xmlns:mc="http://schemas.openxmlformats.org/markup-compatibility/2006" xmlns:aink="http://schemas.microsoft.com/office/drawing/2016/ink" xmlns:am3d="http://schemas.microsoft.com/office/drawing/2017/model3d" xmlns:o="urn:schemas-microsoft-com:office:office" xmlns:oel="http://schemas.microsoft.com/office/2019/extlst" xmlns:r="http://schemas.openxmlformats.org/officeDocument/2006/relationships" xmlns:m="http://schemas.openxmlformats.org/officeDocument/2006/math" xmlns:v="urn:schemas-microsoft-com:vml" xmlns:wp14="http://schemas.microsoft.com/office/word/2010/wordprocessingDrawing" xmlns:wp="http://schemas.openxmlformats.org/drawingml/2006/wordprocessingDrawing" xmlns:w10="urn:schemas-microsoft-com:office:word" xmlns:w="http://schemas.openxmlformats.org/wordprocessingml/2006/main" xmlns:w14="http://schemas.microsoft.com/office/word/2010/wordml" xmlns:w15="http://schemas.microsoft.com/office/word/2012/wordml" xmlns:w16cex="http://schemas.microsoft.com/office/word/2018/wordml/cex" xmlns:w16cid="http://schemas.microsoft.com/office/word/2016/wordml/cid" xmlns:w16="http://schemas.microsoft.com/office/word/2018/wordml" xmlns:w16sdtdh="http://schemas.microsoft.com/office/word/2020/wordml/sdtdatahash" xmlns:w16se="http://schemas.microsoft.com/office/word/2015/wordml/symex" xmlns:wpg="http://schemas.microsoft.com/office/word/2010/wordprocessingGroup" xmlns:wpi="http://schemas.microsoft.com/office/word/2010/wordprocessingInk" xmlns:wne="http://schemas.microsoft.com/office/word/2006/wordml" xmlns:wps="http://schemas.microsoft.com/office/word/2010/wordprocessingShape" mc:Ignorable="w14 w15 w16se w16cid w16 w16cex w16sdtdh wp14">
   <w:body>
     <w:p>
       <w:pPr>
@@ -32,9 +32,27 @@
       </w:r>
     </w:p>
     <w:p>
-      <w:r>
-        <w:t>sqlplus / as sysdba</w:t>
-      </w:r>
+      <w:proofErr w:type="spellStart"/>
+      <w:r>
+        <w:t>sqlplus</w:t>
+      </w:r>
+      <w:proofErr w:type="spellEnd"/>
+      <w:r>
+        <w:t xml:space="preserve"> / </w:t>
+      </w:r>
+      <w:proofErr w:type="spellStart"/>
+      <w:r>
+        <w:t>as</w:t>
+      </w:r>
+      <w:proofErr w:type="spellEnd"/>
+      <w:r>
+        <w:t xml:space="preserve"> </w:t>
+      </w:r>
+      <w:proofErr w:type="spellStart"/>
+      <w:r>
+        <w:t>sysdba</w:t>
+      </w:r>
+      <w:proofErr w:type="spellEnd"/>
     </w:p>
     <w:p/>
     <w:p>
@@ -44,14 +62,27 @@
     </w:p>
     <w:p>
       <w:r>
-        <w:t>ALTER PLUGGABLE DATABASE booking_pdb CLOSE IMMEDIATE;</w:t>
+        <w:t xml:space="preserve">ALTER PLUGGABLE DATABASE </w:t>
+      </w:r>
+      <w:proofErr w:type="spellStart"/>
+      <w:r>
+        <w:t>booking_pdb</w:t>
+      </w:r>
+      <w:proofErr w:type="spellEnd"/>
+      <w:r>
+        <w:t xml:space="preserve"> CLOSE IMMEDIATE;</w:t>
       </w:r>
     </w:p>
     <w:p/>
     <w:p>
       <w:r>
-        <w:t>-- Bước 3: Xóa PDB và xóa cả datafiles</w:t>
-      </w:r>
+        <w:t xml:space="preserve">-- Bước 3: Xóa PDB và xóa cả </w:t>
+      </w:r>
+      <w:proofErr w:type="spellStart"/>
+      <w:r>
+        <w:t>datafiles</w:t>
+      </w:r>
+      <w:proofErr w:type="spellEnd"/>
     </w:p>
     <w:p>
       <w:pPr>
@@ -60,7 +91,15 @@
         </w:rPr>
       </w:pPr>
       <w:r>
-        <w:t>DROP PLUGGABLE DATABASE booking_pdb INCLUDING DATAFILES;</w:t>
+        <w:t xml:space="preserve">DROP PLUGGABLE DATABASE </w:t>
+      </w:r>
+      <w:proofErr w:type="spellStart"/>
+      <w:r>
+        <w:t>booking_pdb</w:t>
+      </w:r>
+      <w:proofErr w:type="spellEnd"/>
+      <w:r>
+        <w:t xml:space="preserve"> INCLUDING DATAFILES;</w:t>
       </w:r>
     </w:p>
     <w:p>
@@ -89,58 +128,105 @@
     </w:p>
     <w:p>
       <w:r>
-        <w:t>-- 1. Tạo PDB BOOKING_PDB và user admin</w:t>
-      </w:r>
-    </w:p>
-    <w:p>
-      <w:r>
-        <w:t>CREATE PLUGGABLE DATABASE booking_pdb</w:t>
-      </w:r>
+        <w:t xml:space="preserve">-- 1. Tạo PDB BOOKING_PDB và </w:t>
+      </w:r>
+      <w:proofErr w:type="spellStart"/>
+      <w:r>
+        <w:t>user</w:t>
+      </w:r>
+      <w:proofErr w:type="spellEnd"/>
       <w:r>
         <w:t xml:space="preserve"> </w:t>
       </w:r>
-      <w:r>
-        <w:t>ADMIN USER admin IDENTIFIED BY</w:t>
-      </w:r>
-      <w:r>
-        <w:t xml:space="preserve"> </w:t>
-      </w:r>
-      <w:r>
-        <w:t>123456789</w:t>
-      </w:r>
-      <w:r>
-        <w:t xml:space="preserve"> </w:t>
-      </w:r>
-      <w:r>
-        <w:t>ROLES=(DBA)</w:t>
-      </w:r>
-      <w:r>
-        <w:t xml:space="preserve"> </w:t>
-      </w:r>
-      <w:r>
-        <w:t>DEFAULT TABLESPACE users</w:t>
-      </w:r>
-      <w:r>
-        <w:t xml:space="preserve"> </w:t>
-      </w:r>
-      <w:r>
-        <w:t>FILE_NAME_CONVERT=('pdbseed',</w:t>
-      </w:r>
-      <w:r>
-        <w:t xml:space="preserve"> </w:t>
-      </w:r>
-      <w:r>
-        <w:t>'booking_pdb');</w:t>
-      </w:r>
-    </w:p>
-    <w:p>
-      <w:r>
-        <w:t>ALTER PLUGGABLE DATABASE booking_pdb OPEN READ WRITE;</w:t>
-      </w:r>
-    </w:p>
-    <w:p>
-      <w:r>
-        <w:t>ALTER PLUGGABLE DATABASE booking_pdb SAVE STATE;</w:t>
+      <w:proofErr w:type="spellStart"/>
+      <w:r>
+        <w:t>admin</w:t>
+      </w:r>
+      <w:proofErr w:type="spellEnd"/>
+    </w:p>
+    <w:p>
+      <w:r>
+        <w:t xml:space="preserve">CREATE PLUGGABLE DATABASE </w:t>
+      </w:r>
+      <w:proofErr w:type="spellStart"/>
+      <w:r>
+        <w:t>booking_pdb</w:t>
+      </w:r>
+      <w:proofErr w:type="spellEnd"/>
+    </w:p>
+    <w:p>
+      <w:r>
+        <w:t xml:space="preserve">  ADMIN USER </w:t>
+      </w:r>
+      <w:proofErr w:type="spellStart"/>
+      <w:r>
+        <w:t>admin</w:t>
+      </w:r>
+      <w:proofErr w:type="spellEnd"/>
+      <w:r>
+        <w:t xml:space="preserve"> IDENTIFIED BY 123456789</w:t>
+      </w:r>
+    </w:p>
+    <w:p>
+      <w:r>
+        <w:t xml:space="preserve">  ROLES=(DBA)</w:t>
+      </w:r>
+    </w:p>
+    <w:p>
+      <w:r>
+        <w:t xml:space="preserve">  DEFAULT TABLESPACE </w:t>
+      </w:r>
+      <w:proofErr w:type="spellStart"/>
+      <w:r>
+        <w:t>users</w:t>
+      </w:r>
+      <w:proofErr w:type="spellEnd"/>
+    </w:p>
+    <w:p>
+      <w:r>
+        <w:t xml:space="preserve">  FILE_NAME_CONVERT=('</w:t>
+      </w:r>
+      <w:proofErr w:type="spellStart"/>
+      <w:r>
+        <w:t>pdbseed</w:t>
+      </w:r>
+      <w:proofErr w:type="spellEnd"/>
+      <w:r>
+        <w:t>', '</w:t>
+      </w:r>
+      <w:proofErr w:type="spellStart"/>
+      <w:r>
+        <w:t>booking_pdb</w:t>
+      </w:r>
+      <w:proofErr w:type="spellEnd"/>
+      <w:r>
+        <w:t>');</w:t>
+      </w:r>
+    </w:p>
+    <w:p>
+      <w:r>
+        <w:t xml:space="preserve">ALTER PLUGGABLE DATABASE </w:t>
+      </w:r>
+      <w:proofErr w:type="spellStart"/>
+      <w:r>
+        <w:t>booking_pdb</w:t>
+      </w:r>
+      <w:proofErr w:type="spellEnd"/>
+      <w:r>
+        <w:t xml:space="preserve"> OPEN READ WRITE;</w:t>
+      </w:r>
+    </w:p>
+    <w:p>
+      <w:r>
+        <w:t xml:space="preserve">ALTER PLUGGABLE DATABASE </w:t>
+      </w:r>
+      <w:proofErr w:type="spellStart"/>
+      <w:r>
+        <w:t>booking_pdb</w:t>
+      </w:r>
+      <w:proofErr w:type="spellEnd"/>
+      <w:r>
+        <w:t xml:space="preserve"> SAVE STATE;</w:t>
       </w:r>
     </w:p>
     <w:p/>
@@ -151,59 +237,87 @@
     </w:p>
     <w:p>
       <w:r>
-        <w:t>ALTER SESSION SET CONTAINER=booking_pdb;</w:t>
+        <w:t>ALTER SESSION SET CONTAINER=</w:t>
+      </w:r>
+      <w:proofErr w:type="spellStart"/>
+      <w:r>
+        <w:t>booking_pdb</w:t>
+      </w:r>
+      <w:proofErr w:type="spellEnd"/>
+      <w:r>
+        <w:t>;</w:t>
       </w:r>
     </w:p>
     <w:p/>
     <w:p>
       <w:r>
-        <w:t>-- 2. Tạo tablespace BOOKING_DATA</w:t>
-      </w:r>
-    </w:p>
-    <w:p>
-      <w:r>
-        <w:t>CREATE TABLESPACE booking_data</w:t>
-      </w:r>
-      <w:r>
-        <w:t xml:space="preserve"> </w:t>
-      </w:r>
-      <w:r>
-        <w:t>DATAFILE ' booking_data01.dbf'</w:t>
-      </w:r>
-      <w:r>
-        <w:t xml:space="preserve"> S</w:t>
-      </w:r>
-      <w:r>
-        <w:t>IZE 100M</w:t>
-      </w:r>
-      <w:r>
-        <w:t xml:space="preserve"> </w:t>
-      </w:r>
-      <w:r>
-        <w:t>AUTOEXTEND ON NEXT 10M MAXSIZE UNLIMITED;</w:t>
-      </w:r>
-    </w:p>
-    <w:p>
-      <w:r>
-        <w:t>-- 3. Tạo user BOOKING_APP</w:t>
-      </w:r>
-    </w:p>
-    <w:p>
-      <w:r>
-        <w:t>CREATE USER booking_app IDENTIFIED BY 12345678</w:t>
-      </w:r>
-      <w:r>
-        <w:t xml:space="preserve"> </w:t>
-      </w:r>
-      <w:r>
-        <w:t>DEFAULT TABLESPACE booking_data</w:t>
-      </w:r>
-      <w:r>
-        <w:t xml:space="preserve"> </w:t>
-      </w:r>
-      <w:r>
-        <w:t>QUOTA UNLIMITED ON booking_data;</w:t>
-      </w:r>
+        <w:t xml:space="preserve">-- 2. Tạo </w:t>
+      </w:r>
+      <w:proofErr w:type="spellStart"/>
+      <w:r>
+        <w:t>tablespace</w:t>
+      </w:r>
+      <w:proofErr w:type="spellEnd"/>
+      <w:r>
+        <w:t xml:space="preserve"> BOOKING_DATA</w:t>
+      </w:r>
+    </w:p>
+    <w:p>
+      <w:r>
+        <w:t xml:space="preserve">CREATE TABLESPACE </w:t>
+      </w:r>
+      <w:proofErr w:type="spellStart"/>
+      <w:r>
+        <w:t>booking_data</w:t>
+      </w:r>
+      <w:proofErr w:type="spellEnd"/>
+    </w:p>
+    <w:p>
+      <w:r>
+        <w:t xml:space="preserve">  DATAFILE ' booking_data01.dbf'</w:t>
+      </w:r>
+    </w:p>
+    <w:p>
+      <w:r>
+        <w:t xml:space="preserve">  SIZE 100M AUTOEXTEND ON NEXT 10M MAXSIZE UNLIMITED;</w:t>
+      </w:r>
+    </w:p>
+    <w:p>
+      <w:r>
+        <w:lastRenderedPageBreak/>
+        <w:t xml:space="preserve">-- 3. Tạo </w:t>
+      </w:r>
+      <w:proofErr w:type="spellStart"/>
+      <w:r>
+        <w:t>user</w:t>
+      </w:r>
+      <w:proofErr w:type="spellEnd"/>
+      <w:r>
+        <w:t xml:space="preserve"> BOOKING_APP</w:t>
+      </w:r>
+    </w:p>
+    <w:p>
+      <w:r>
+        <w:t xml:space="preserve">CREATE USER </w:t>
+      </w:r>
+      <w:proofErr w:type="spellStart"/>
+      <w:r>
+        <w:t>booking_app</w:t>
+      </w:r>
+      <w:proofErr w:type="spellEnd"/>
+      <w:r>
+        <w:t xml:space="preserve"> IDENTIFIED BY 12345678</w:t>
+      </w:r>
+    </w:p>
+    <w:p>
+      <w:r>
+        <w:t xml:space="preserve">  DEFAULT TABLESPACE </w:t>
+      </w:r>
+      <w:proofErr w:type="spellStart"/>
+      <w:r>
+        <w:t>booking_data</w:t>
+      </w:r>
+      <w:proofErr w:type="spellEnd"/>
     </w:p>
     <w:p>
       <w:pPr>
@@ -211,16 +325,49 @@
           <w:lang w:val="en-US"/>
         </w:rPr>
       </w:pPr>
-    </w:p>
-    <w:p>
-      <w:r>
-        <w:lastRenderedPageBreak/>
-        <w:t>GRANT CONNECT, RESOURCE TO booking_app;</w:t>
-      </w:r>
-    </w:p>
-    <w:p>
-      <w:r>
-        <w:t>GRANT DBA TO booking_app;</w:t>
+      <w:r>
+        <w:t xml:space="preserve">  QUOTA UNLIMITED ON </w:t>
+      </w:r>
+      <w:proofErr w:type="spellStart"/>
+      <w:r>
+        <w:t>booking_data</w:t>
+      </w:r>
+      <w:proofErr w:type="spellEnd"/>
+      <w:r>
+        <w:t>;</w:t>
+      </w:r>
+    </w:p>
+    <w:p>
+      <w:pPr>
+        <w:rPr>
+          <w:lang w:val="en-US"/>
+        </w:rPr>
+      </w:pPr>
+    </w:p>
+    <w:p>
+      <w:r>
+        <w:t xml:space="preserve">GRANT CONNECT, RESOURCE TO </w:t>
+      </w:r>
+      <w:proofErr w:type="spellStart"/>
+      <w:r>
+        <w:t>booking_app</w:t>
+      </w:r>
+      <w:proofErr w:type="spellEnd"/>
+      <w:r>
+        <w:t>;</w:t>
+      </w:r>
+    </w:p>
+    <w:p>
+      <w:r>
+        <w:t xml:space="preserve">GRANT DBA TO </w:t>
+      </w:r>
+      <w:proofErr w:type="spellStart"/>
+      <w:r>
+        <w:t>booking_app</w:t>
+      </w:r>
+      <w:proofErr w:type="spellEnd"/>
+      <w:r>
+        <w:t>;</w:t>
       </w:r>
     </w:p>
     <w:p>
@@ -349,92 +496,168 @@
     </w:p>
     <w:p>
       <w:r>
-        <w:t>-- 4. Tạo user NGUOIDUNG_USER</w:t>
-      </w:r>
-    </w:p>
-    <w:p>
-      <w:r>
-        <w:t>CREATE USER nguoidung_user IDENTIFIED BY 12345678</w:t>
-      </w:r>
-      <w:r>
+        <w:t xml:space="preserve">-- 4. Tạo </w:t>
+      </w:r>
+      <w:proofErr w:type="spellStart"/>
+      <w:r>
+        <w:t>user</w:t>
+      </w:r>
+      <w:proofErr w:type="spellEnd"/>
+      <w:r>
+        <w:t xml:space="preserve"> NGUOIDUNG_USER</w:t>
+      </w:r>
+    </w:p>
+    <w:p>
+      <w:r>
+        <w:t xml:space="preserve">CREATE USER </w:t>
+      </w:r>
+      <w:proofErr w:type="spellStart"/>
+      <w:r>
+        <w:t>nguoidung_user</w:t>
+      </w:r>
+      <w:proofErr w:type="spellEnd"/>
+      <w:r>
+        <w:t xml:space="preserve"> IDENTIFIED BY 12345678</w:t>
+      </w:r>
+    </w:p>
+    <w:p>
+      <w:r>
+        <w:t xml:space="preserve">  DEFAULT TABLESPACE </w:t>
+      </w:r>
+      <w:proofErr w:type="spellStart"/>
+      <w:r>
+        <w:t>booking_data</w:t>
+      </w:r>
+      <w:proofErr w:type="spellEnd"/>
+    </w:p>
+    <w:p>
+      <w:r>
+        <w:t xml:space="preserve">  QUOTA UNLIMITED ON </w:t>
+      </w:r>
+      <w:proofErr w:type="spellStart"/>
+      <w:r>
+        <w:t>booking_data</w:t>
+      </w:r>
+      <w:proofErr w:type="spellEnd"/>
+      <w:r>
+        <w:t>;</w:t>
+      </w:r>
+    </w:p>
+    <w:p>
+      <w:r>
+        <w:t xml:space="preserve">GRANT CONNECT TO </w:t>
+      </w:r>
+      <w:proofErr w:type="spellStart"/>
+      <w:r>
+        <w:t>nguoidung_user</w:t>
+      </w:r>
+      <w:proofErr w:type="spellEnd"/>
+      <w:r>
+        <w:t>;</w:t>
+      </w:r>
+    </w:p>
+    <w:p>
+      <w:r>
+        <w:t xml:space="preserve">GRANT SELECT ANY TABLE TO </w:t>
+      </w:r>
+      <w:proofErr w:type="spellStart"/>
+      <w:r>
+        <w:t>nguoidung_user</w:t>
+      </w:r>
+      <w:proofErr w:type="spellEnd"/>
+      <w:r>
+        <w:t>;</w:t>
+      </w:r>
+    </w:p>
+    <w:p>
+      <w:pPr>
+        <w:rPr>
+          <w:lang w:val="en-US"/>
+        </w:rPr>
+      </w:pPr>
+    </w:p>
+    <w:p>
+      <w:pPr>
+        <w:rPr>
+          <w:color w:val="FF0000"/>
+          <w:lang w:val="en-US"/>
+        </w:rPr>
+      </w:pPr>
+      <w:r>
+        <w:t>-- 5. Cấp quyền INSERT</w:t>
+      </w:r>
+      <w:r>
+        <w:rPr>
+          <w:lang w:val="en-US"/>
+        </w:rPr>
         <w:t xml:space="preserve"> </w:t>
       </w:r>
       <w:r>
-        <w:t>DEFAULT TABLESPACE</w:t>
-      </w:r>
-      <w:r>
-        <w:t xml:space="preserve"> </w:t>
-      </w:r>
-      <w:r>
-        <w:t>booking_data</w:t>
-      </w:r>
-      <w:r>
-        <w:t xml:space="preserve"> </w:t>
-      </w:r>
-      <w:r>
-        <w:t>QUOTA UNLIMITED ON booking_data;</w:t>
-      </w:r>
-    </w:p>
-    <w:p>
-      <w:r>
-        <w:t>GRANT CONNECT TO nguoidung_user;</w:t>
-      </w:r>
-    </w:p>
-    <w:p>
-      <w:r>
-        <w:t xml:space="preserve">GRANT SELECT ANY TABLE TO </w:t>
-      </w:r>
+        <w:rPr>
+          <w:color w:val="FF0000"/>
+          <w:lang w:val="en-US"/>
+        </w:rPr>
+        <w:t>( CONNECT VÀO USER BOOKING_APP ĐỂ CẤP QUYỀN)</w:t>
+      </w:r>
+    </w:p>
+    <w:p>
+      <w:r>
+        <w:t xml:space="preserve">GRANT INSERT ON </w:t>
+      </w:r>
+      <w:proofErr w:type="spellStart"/>
+      <w:r>
+        <w:t>booking_app.nguoidung</w:t>
+      </w:r>
+      <w:proofErr w:type="spellEnd"/>
+      <w:r>
+        <w:t xml:space="preserve">   TO </w:t>
+      </w:r>
+      <w:proofErr w:type="spellStart"/>
       <w:r>
         <w:t>nguoidung_user</w:t>
       </w:r>
+      <w:proofErr w:type="spellEnd"/>
       <w:r>
         <w:t>;</w:t>
       </w:r>
     </w:p>
     <w:p>
+      <w:r>
+        <w:t xml:space="preserve">GRANT INSERT ON </w:t>
+      </w:r>
+      <w:proofErr w:type="spellStart"/>
+      <w:r>
+        <w:t>booking_app.khachhang</w:t>
+      </w:r>
+      <w:proofErr w:type="spellEnd"/>
+      <w:r>
+        <w:t xml:space="preserve">   TO </w:t>
+      </w:r>
+      <w:proofErr w:type="spellStart"/>
+      <w:r>
+        <w:t>nguoidung_user</w:t>
+      </w:r>
+      <w:proofErr w:type="spellEnd"/>
+      <w:r>
+        <w:t>;</w:t>
+      </w:r>
+    </w:p>
+    <w:p>
       <w:pPr>
         <w:rPr>
           <w:lang w:val="en-US"/>
         </w:rPr>
       </w:pPr>
-    </w:p>
-    <w:p>
-      <w:pPr>
-        <w:rPr>
-          <w:color w:val="FF0000"/>
-          <w:lang w:val="en-US"/>
-        </w:rPr>
-      </w:pPr>
-      <w:r>
-        <w:t>-- 5. Cấp quyền INSERT</w:t>
-      </w:r>
-      <w:r>
-        <w:rPr>
-          <w:lang w:val="en-US"/>
-        </w:rPr>
-        <w:t xml:space="preserve"> </w:t>
-      </w:r>
-      <w:r>
-        <w:rPr>
-          <w:color w:val="FF0000"/>
-          <w:lang w:val="en-US"/>
-        </w:rPr>
-        <w:t>( CONNECT VÀO USER BOOKING_APP ĐỂ CẤP QUYỀN)</w:t>
-      </w:r>
-    </w:p>
-    <w:p>
-      <w:r>
-        <w:t>GRANT INSERT ON booking_app.nguoidung   TO nguoidung_user;</w:t>
-      </w:r>
-    </w:p>
-    <w:p>
-      <w:r>
-        <w:t>GRANT INSERT ON booking_app.khachhang   TO nguoidung_user;</w:t>
-      </w:r>
-    </w:p>
-    <w:p>
-      <w:r>
-        <w:t>GRANT INSERT ON booking_app.</w:t>
+      <w:r>
+        <w:t xml:space="preserve">GRANT INSERT ON </w:t>
+      </w:r>
+      <w:proofErr w:type="spellStart"/>
+      <w:r>
+        <w:t>booking_app</w:t>
+      </w:r>
+      <w:proofErr w:type="spellEnd"/>
+      <w:r>
+        <w:t>.</w:t>
       </w:r>
       <w:proofErr w:type="spellStart"/>
       <w:r>
@@ -445,51 +668,16 @@
       </w:r>
       <w:proofErr w:type="spellEnd"/>
       <w:r>
-        <w:t xml:space="preserve"> TO nguoidung_user;</w:t>
-      </w:r>
-    </w:p>
-    <w:p>
-      <w:r>
-        <w:t xml:space="preserve">GRANT </w:t>
-      </w:r>
-      <w:r>
-        <w:t>UPDATE</w:t>
-      </w:r>
-      <w:r>
-        <w:t xml:space="preserve"> ON booking_app.</w:t>
-      </w:r>
-      <w:r>
-        <w:t>KHACHHANG</w:t>
-      </w:r>
-      <w:r>
-        <w:t xml:space="preserve"> TO nguoidung_user;</w:t>
-      </w:r>
-    </w:p>
-    <w:p>
-      <w:r>
-        <w:t xml:space="preserve">GRANT </w:t>
-      </w:r>
-      <w:r>
-        <w:t>UPDATE</w:t>
-      </w:r>
-      <w:r>
-        <w:t xml:space="preserve"> ON booking_app.</w:t>
-      </w:r>
-      <w:r>
-        <w:t>NGUOIDUNG</w:t>
-      </w:r>
-      <w:r>
-        <w:t xml:space="preserve"> TO nguoidung_user;</w:t>
-      </w:r>
-    </w:p>
-    <w:p>
-      <w:pPr>
-        <w:rPr>
-          <w:b/>
-          <w:bCs/>
-          <w:lang w:val="en-US"/>
-        </w:rPr>
-      </w:pPr>
+        <w:t xml:space="preserve"> TO </w:t>
+      </w:r>
+      <w:proofErr w:type="spellStart"/>
+      <w:r>
+        <w:t>nguoidung_user</w:t>
+      </w:r>
+      <w:proofErr w:type="spellEnd"/>
+      <w:r>
+        <w:t>;</w:t>
+      </w:r>
     </w:p>
     <w:p>
       <w:pPr>
@@ -561,7 +749,7 @@
 </file>
 
 <file path=word/styles.xml><?xml version="1.0" encoding="utf-8"?>
-<w:styles xmlns:mc="http://schemas.openxmlformats.org/markup-compatibility/2006" xmlns:r="http://schemas.openxmlformats.org/officeDocument/2006/relationships" xmlns:w="http://schemas.openxmlformats.org/wordprocessingml/2006/main" xmlns:w14="http://schemas.microsoft.com/office/word/2010/wordml" xmlns:w15="http://schemas.microsoft.com/office/word/2012/wordml" xmlns:w16cex="http://schemas.microsoft.com/office/word/2018/wordml/cex" xmlns:w16cid="http://schemas.microsoft.com/office/word/2016/wordml/cid" xmlns:w16="http://schemas.microsoft.com/office/word/2018/wordml" xmlns:w16du="http://schemas.microsoft.com/office/word/2023/wordml/word16du" xmlns:w16sdtdh="http://schemas.microsoft.com/office/word/2020/wordml/sdtdatahash" xmlns:w16se="http://schemas.microsoft.com/office/word/2015/wordml/symex" mc:Ignorable="w14 w15 w16se w16cid w16 w16cex w16sdtdh w16du">
+<w:styles xmlns:mc="http://schemas.openxmlformats.org/markup-compatibility/2006" xmlns:r="http://schemas.openxmlformats.org/officeDocument/2006/relationships" xmlns:w="http://schemas.openxmlformats.org/wordprocessingml/2006/main" xmlns:w14="http://schemas.microsoft.com/office/word/2010/wordml" xmlns:w15="http://schemas.microsoft.com/office/word/2012/wordml" xmlns:w16cex="http://schemas.microsoft.com/office/word/2018/wordml/cex" xmlns:w16cid="http://schemas.microsoft.com/office/word/2016/wordml/cid" xmlns:w16="http://schemas.microsoft.com/office/word/2018/wordml" xmlns:w16sdtdh="http://schemas.microsoft.com/office/word/2020/wordml/sdtdatahash" xmlns:w16se="http://schemas.microsoft.com/office/word/2015/wordml/symex" mc:Ignorable="w14 w15 w16se w16cid w16 w16cex w16sdtdh">
   <w:docDefaults>
     <w:rPrDefault>
       <w:rPr>
@@ -957,18 +1145,18 @@
     <w:lsdException w:name="Unresolved Mention" w:semiHidden="1" w:unhideWhenUsed="1"/>
     <w:lsdException w:name="Smart Link" w:semiHidden="1" w:unhideWhenUsed="1"/>
   </w:latentStyles>
-  <w:style w:type="paragraph" w:default="1" w:styleId="Normal">
+  <w:style w:type="paragraph" w:default="1" w:styleId="Binhthng">
     <w:name w:val="Normal"/>
     <w:qFormat/>
     <w:rPr>
       <w:lang w:val="vi-VN"/>
     </w:rPr>
   </w:style>
-  <w:style w:type="paragraph" w:styleId="Heading1">
+  <w:style w:type="paragraph" w:styleId="u1">
     <w:name w:val="heading 1"/>
-    <w:basedOn w:val="Normal"/>
-    <w:next w:val="Normal"/>
-    <w:link w:val="Heading1Char"/>
+    <w:basedOn w:val="Binhthng"/>
+    <w:next w:val="Binhthng"/>
+    <w:link w:val="u1Char"/>
     <w:uiPriority w:val="9"/>
     <w:qFormat/>
     <w:rsid w:val="00570C90"/>
@@ -985,11 +1173,11 @@
       <w:szCs w:val="40"/>
     </w:rPr>
   </w:style>
-  <w:style w:type="paragraph" w:styleId="Heading2">
+  <w:style w:type="paragraph" w:styleId="u2">
     <w:name w:val="heading 2"/>
-    <w:basedOn w:val="Normal"/>
-    <w:next w:val="Normal"/>
-    <w:link w:val="Heading2Char"/>
+    <w:basedOn w:val="Binhthng"/>
+    <w:next w:val="Binhthng"/>
+    <w:link w:val="u2Char"/>
     <w:uiPriority w:val="9"/>
     <w:semiHidden/>
     <w:unhideWhenUsed/>
@@ -1008,11 +1196,11 @@
       <w:szCs w:val="32"/>
     </w:rPr>
   </w:style>
-  <w:style w:type="paragraph" w:styleId="Heading3">
+  <w:style w:type="paragraph" w:styleId="u3">
     <w:name w:val="heading 3"/>
-    <w:basedOn w:val="Normal"/>
-    <w:next w:val="Normal"/>
-    <w:link w:val="Heading3Char"/>
+    <w:basedOn w:val="Binhthng"/>
+    <w:next w:val="Binhthng"/>
+    <w:link w:val="u3Char"/>
     <w:uiPriority w:val="9"/>
     <w:semiHidden/>
     <w:unhideWhenUsed/>
@@ -1031,11 +1219,11 @@
       <w:szCs w:val="28"/>
     </w:rPr>
   </w:style>
-  <w:style w:type="paragraph" w:styleId="Heading4">
+  <w:style w:type="paragraph" w:styleId="u4">
     <w:name w:val="heading 4"/>
-    <w:basedOn w:val="Normal"/>
-    <w:next w:val="Normal"/>
-    <w:link w:val="Heading4Char"/>
+    <w:basedOn w:val="Binhthng"/>
+    <w:next w:val="Binhthng"/>
+    <w:link w:val="u4Char"/>
     <w:uiPriority w:val="9"/>
     <w:semiHidden/>
     <w:unhideWhenUsed/>
@@ -1054,11 +1242,11 @@
       <w:color w:val="0F4761" w:themeColor="accent1" w:themeShade="BF"/>
     </w:rPr>
   </w:style>
-  <w:style w:type="paragraph" w:styleId="Heading5">
+  <w:style w:type="paragraph" w:styleId="u5">
     <w:name w:val="heading 5"/>
-    <w:basedOn w:val="Normal"/>
-    <w:next w:val="Normal"/>
-    <w:link w:val="Heading5Char"/>
+    <w:basedOn w:val="Binhthng"/>
+    <w:next w:val="Binhthng"/>
+    <w:link w:val="u5Char"/>
     <w:uiPriority w:val="9"/>
     <w:semiHidden/>
     <w:unhideWhenUsed/>
@@ -1075,11 +1263,11 @@
       <w:color w:val="0F4761" w:themeColor="accent1" w:themeShade="BF"/>
     </w:rPr>
   </w:style>
-  <w:style w:type="paragraph" w:styleId="Heading6">
+  <w:style w:type="paragraph" w:styleId="u6">
     <w:name w:val="heading 6"/>
-    <w:basedOn w:val="Normal"/>
-    <w:next w:val="Normal"/>
-    <w:link w:val="Heading6Char"/>
+    <w:basedOn w:val="Binhthng"/>
+    <w:next w:val="Binhthng"/>
+    <w:link w:val="u6Char"/>
     <w:uiPriority w:val="9"/>
     <w:semiHidden/>
     <w:unhideWhenUsed/>
@@ -1098,11 +1286,11 @@
       <w:color w:val="595959" w:themeColor="text1" w:themeTint="A6"/>
     </w:rPr>
   </w:style>
-  <w:style w:type="paragraph" w:styleId="Heading7">
+  <w:style w:type="paragraph" w:styleId="u7">
     <w:name w:val="heading 7"/>
-    <w:basedOn w:val="Normal"/>
-    <w:next w:val="Normal"/>
-    <w:link w:val="Heading7Char"/>
+    <w:basedOn w:val="Binhthng"/>
+    <w:next w:val="Binhthng"/>
+    <w:link w:val="u7Char"/>
     <w:uiPriority w:val="9"/>
     <w:semiHidden/>
     <w:unhideWhenUsed/>
@@ -1119,11 +1307,11 @@
       <w:color w:val="595959" w:themeColor="text1" w:themeTint="A6"/>
     </w:rPr>
   </w:style>
-  <w:style w:type="paragraph" w:styleId="Heading8">
+  <w:style w:type="paragraph" w:styleId="u8">
     <w:name w:val="heading 8"/>
-    <w:basedOn w:val="Normal"/>
-    <w:next w:val="Normal"/>
-    <w:link w:val="Heading8Char"/>
+    <w:basedOn w:val="Binhthng"/>
+    <w:next w:val="Binhthng"/>
+    <w:link w:val="u8Char"/>
     <w:uiPriority w:val="9"/>
     <w:semiHidden/>
     <w:unhideWhenUsed/>
@@ -1142,11 +1330,11 @@
       <w:color w:val="272727" w:themeColor="text1" w:themeTint="D8"/>
     </w:rPr>
   </w:style>
-  <w:style w:type="paragraph" w:styleId="Heading9">
+  <w:style w:type="paragraph" w:styleId="u9">
     <w:name w:val="heading 9"/>
-    <w:basedOn w:val="Normal"/>
-    <w:next w:val="Normal"/>
-    <w:link w:val="Heading9Char"/>
+    <w:basedOn w:val="Binhthng"/>
+    <w:next w:val="Binhthng"/>
+    <w:link w:val="u9Char"/>
     <w:uiPriority w:val="9"/>
     <w:semiHidden/>
     <w:unhideWhenUsed/>
@@ -1163,13 +1351,13 @@
       <w:color w:val="272727" w:themeColor="text1" w:themeTint="D8"/>
     </w:rPr>
   </w:style>
-  <w:style w:type="character" w:default="1" w:styleId="DefaultParagraphFont">
+  <w:style w:type="character" w:default="1" w:styleId="Phngmcinhcuaoanvn">
     <w:name w:val="Default Paragraph Font"/>
     <w:uiPriority w:val="1"/>
     <w:semiHidden/>
     <w:unhideWhenUsed/>
   </w:style>
-  <w:style w:type="table" w:default="1" w:styleId="TableNormal">
+  <w:style w:type="table" w:default="1" w:styleId="BangThngthng">
     <w:name w:val="Normal Table"/>
     <w:uiPriority w:val="99"/>
     <w:semiHidden/>
@@ -1184,16 +1372,16 @@
       </w:tblCellMar>
     </w:tblPr>
   </w:style>
-  <w:style w:type="numbering" w:default="1" w:styleId="NoList">
+  <w:style w:type="numbering" w:default="1" w:styleId="Khngco">
     <w:name w:val="No List"/>
     <w:uiPriority w:val="99"/>
     <w:semiHidden/>
     <w:unhideWhenUsed/>
   </w:style>
-  <w:style w:type="character" w:customStyle="1" w:styleId="Heading1Char">
-    <w:name w:val="Heading 1 Char"/>
-    <w:basedOn w:val="DefaultParagraphFont"/>
-    <w:link w:val="Heading1"/>
+  <w:style w:type="character" w:customStyle="1" w:styleId="u1Char">
+    <w:name w:val="Đầu đề 1 Char"/>
+    <w:basedOn w:val="Phngmcinhcuaoanvn"/>
+    <w:link w:val="u1"/>
     <w:uiPriority w:val="9"/>
     <w:rsid w:val="00570C90"/>
     <w:rPr>
@@ -1204,10 +1392,10 @@
       <w:lang w:val="vi-VN"/>
     </w:rPr>
   </w:style>
-  <w:style w:type="character" w:customStyle="1" w:styleId="Heading2Char">
-    <w:name w:val="Heading 2 Char"/>
-    <w:basedOn w:val="DefaultParagraphFont"/>
-    <w:link w:val="Heading2"/>
+  <w:style w:type="character" w:customStyle="1" w:styleId="u2Char">
+    <w:name w:val="Đầu đề 2 Char"/>
+    <w:basedOn w:val="Phngmcinhcuaoanvn"/>
+    <w:link w:val="u2"/>
     <w:uiPriority w:val="9"/>
     <w:semiHidden/>
     <w:rsid w:val="00570C90"/>
@@ -1219,10 +1407,10 @@
       <w:lang w:val="vi-VN"/>
     </w:rPr>
   </w:style>
-  <w:style w:type="character" w:customStyle="1" w:styleId="Heading3Char">
-    <w:name w:val="Heading 3 Char"/>
-    <w:basedOn w:val="DefaultParagraphFont"/>
-    <w:link w:val="Heading3"/>
+  <w:style w:type="character" w:customStyle="1" w:styleId="u3Char">
+    <w:name w:val="Đầu đề 3 Char"/>
+    <w:basedOn w:val="Phngmcinhcuaoanvn"/>
+    <w:link w:val="u3"/>
     <w:uiPriority w:val="9"/>
     <w:semiHidden/>
     <w:rsid w:val="00570C90"/>
@@ -1234,10 +1422,10 @@
       <w:lang w:val="vi-VN"/>
     </w:rPr>
   </w:style>
-  <w:style w:type="character" w:customStyle="1" w:styleId="Heading4Char">
-    <w:name w:val="Heading 4 Char"/>
-    <w:basedOn w:val="DefaultParagraphFont"/>
-    <w:link w:val="Heading4"/>
+  <w:style w:type="character" w:customStyle="1" w:styleId="u4Char">
+    <w:name w:val="Đầu đề 4 Char"/>
+    <w:basedOn w:val="Phngmcinhcuaoanvn"/>
+    <w:link w:val="u4"/>
     <w:uiPriority w:val="9"/>
     <w:semiHidden/>
     <w:rsid w:val="00570C90"/>
@@ -1249,10 +1437,10 @@
       <w:lang w:val="vi-VN"/>
     </w:rPr>
   </w:style>
-  <w:style w:type="character" w:customStyle="1" w:styleId="Heading5Char">
-    <w:name w:val="Heading 5 Char"/>
-    <w:basedOn w:val="DefaultParagraphFont"/>
-    <w:link w:val="Heading5"/>
+  <w:style w:type="character" w:customStyle="1" w:styleId="u5Char">
+    <w:name w:val="Đầu đề 5 Char"/>
+    <w:basedOn w:val="Phngmcinhcuaoanvn"/>
+    <w:link w:val="u5"/>
     <w:uiPriority w:val="9"/>
     <w:semiHidden/>
     <w:rsid w:val="00570C90"/>
@@ -1262,10 +1450,10 @@
       <w:lang w:val="vi-VN"/>
     </w:rPr>
   </w:style>
-  <w:style w:type="character" w:customStyle="1" w:styleId="Heading6Char">
-    <w:name w:val="Heading 6 Char"/>
-    <w:basedOn w:val="DefaultParagraphFont"/>
-    <w:link w:val="Heading6"/>
+  <w:style w:type="character" w:customStyle="1" w:styleId="u6Char">
+    <w:name w:val="Đầu đề 6 Char"/>
+    <w:basedOn w:val="Phngmcinhcuaoanvn"/>
+    <w:link w:val="u6"/>
     <w:uiPriority w:val="9"/>
     <w:semiHidden/>
     <w:rsid w:val="00570C90"/>
@@ -1277,10 +1465,10 @@
       <w:lang w:val="vi-VN"/>
     </w:rPr>
   </w:style>
-  <w:style w:type="character" w:customStyle="1" w:styleId="Heading7Char">
-    <w:name w:val="Heading 7 Char"/>
-    <w:basedOn w:val="DefaultParagraphFont"/>
-    <w:link w:val="Heading7"/>
+  <w:style w:type="character" w:customStyle="1" w:styleId="u7Char">
+    <w:name w:val="Đầu đề 7 Char"/>
+    <w:basedOn w:val="Phngmcinhcuaoanvn"/>
+    <w:link w:val="u7"/>
     <w:uiPriority w:val="9"/>
     <w:semiHidden/>
     <w:rsid w:val="00570C90"/>
@@ -1290,10 +1478,10 @@
       <w:lang w:val="vi-VN"/>
     </w:rPr>
   </w:style>
-  <w:style w:type="character" w:customStyle="1" w:styleId="Heading8Char">
-    <w:name w:val="Heading 8 Char"/>
-    <w:basedOn w:val="DefaultParagraphFont"/>
-    <w:link w:val="Heading8"/>
+  <w:style w:type="character" w:customStyle="1" w:styleId="u8Char">
+    <w:name w:val="Đầu đề 8 Char"/>
+    <w:basedOn w:val="Phngmcinhcuaoanvn"/>
+    <w:link w:val="u8"/>
     <w:uiPriority w:val="9"/>
     <w:semiHidden/>
     <w:rsid w:val="00570C90"/>
@@ -1305,10 +1493,10 @@
       <w:lang w:val="vi-VN"/>
     </w:rPr>
   </w:style>
-  <w:style w:type="character" w:customStyle="1" w:styleId="Heading9Char">
-    <w:name w:val="Heading 9 Char"/>
-    <w:basedOn w:val="DefaultParagraphFont"/>
-    <w:link w:val="Heading9"/>
+  <w:style w:type="character" w:customStyle="1" w:styleId="u9Char">
+    <w:name w:val="Đầu đề 9 Char"/>
+    <w:basedOn w:val="Phngmcinhcuaoanvn"/>
+    <w:link w:val="u9"/>
     <w:uiPriority w:val="9"/>
     <w:semiHidden/>
     <w:rsid w:val="00570C90"/>
@@ -1318,11 +1506,11 @@
       <w:lang w:val="vi-VN"/>
     </w:rPr>
   </w:style>
-  <w:style w:type="paragraph" w:styleId="Title">
+  <w:style w:type="paragraph" w:styleId="Tiu">
     <w:name w:val="Title"/>
-    <w:basedOn w:val="Normal"/>
-    <w:next w:val="Normal"/>
-    <w:link w:val="TitleChar"/>
+    <w:basedOn w:val="Binhthng"/>
+    <w:next w:val="Binhthng"/>
+    <w:link w:val="TiuChar"/>
     <w:uiPriority w:val="10"/>
     <w:qFormat/>
     <w:rsid w:val="00570C90"/>
@@ -1338,10 +1526,10 @@
       <w:szCs w:val="56"/>
     </w:rPr>
   </w:style>
-  <w:style w:type="character" w:customStyle="1" w:styleId="TitleChar">
-    <w:name w:val="Title Char"/>
-    <w:basedOn w:val="DefaultParagraphFont"/>
-    <w:link w:val="Title"/>
+  <w:style w:type="character" w:customStyle="1" w:styleId="TiuChar">
+    <w:name w:val="Tiêu đề Char"/>
+    <w:basedOn w:val="Phngmcinhcuaoanvn"/>
+    <w:link w:val="Tiu"/>
     <w:uiPriority w:val="10"/>
     <w:rsid w:val="00570C90"/>
     <w:rPr>
@@ -1353,11 +1541,11 @@
       <w:lang w:val="vi-VN"/>
     </w:rPr>
   </w:style>
-  <w:style w:type="paragraph" w:styleId="Subtitle">
+  <w:style w:type="paragraph" w:styleId="Tiuphu">
     <w:name w:val="Subtitle"/>
-    <w:basedOn w:val="Normal"/>
-    <w:next w:val="Normal"/>
-    <w:link w:val="SubtitleChar"/>
+    <w:basedOn w:val="Binhthng"/>
+    <w:next w:val="Binhthng"/>
+    <w:link w:val="TiuphuChar"/>
     <w:uiPriority w:val="11"/>
     <w:qFormat/>
     <w:rsid w:val="00570C90"/>
@@ -1374,10 +1562,10 @@
       <w:szCs w:val="28"/>
     </w:rPr>
   </w:style>
-  <w:style w:type="character" w:customStyle="1" w:styleId="SubtitleChar">
-    <w:name w:val="Subtitle Char"/>
-    <w:basedOn w:val="DefaultParagraphFont"/>
-    <w:link w:val="Subtitle"/>
+  <w:style w:type="character" w:customStyle="1" w:styleId="TiuphuChar">
+    <w:name w:val="Tiêu đề phụ Char"/>
+    <w:basedOn w:val="Phngmcinhcuaoanvn"/>
+    <w:link w:val="Tiuphu"/>
     <w:uiPriority w:val="11"/>
     <w:rsid w:val="00570C90"/>
     <w:rPr>
@@ -1389,11 +1577,11 @@
       <w:lang w:val="vi-VN"/>
     </w:rPr>
   </w:style>
-  <w:style w:type="paragraph" w:styleId="Quote">
+  <w:style w:type="paragraph" w:styleId="Litrichdn">
     <w:name w:val="Quote"/>
-    <w:basedOn w:val="Normal"/>
-    <w:next w:val="Normal"/>
-    <w:link w:val="QuoteChar"/>
+    <w:basedOn w:val="Binhthng"/>
+    <w:next w:val="Binhthng"/>
+    <w:link w:val="LitrichdnChar"/>
     <w:uiPriority w:val="29"/>
     <w:qFormat/>
     <w:rsid w:val="00570C90"/>
@@ -1407,10 +1595,10 @@
       <w:color w:val="404040" w:themeColor="text1" w:themeTint="BF"/>
     </w:rPr>
   </w:style>
-  <w:style w:type="character" w:customStyle="1" w:styleId="QuoteChar">
-    <w:name w:val="Quote Char"/>
-    <w:basedOn w:val="DefaultParagraphFont"/>
-    <w:link w:val="Quote"/>
+  <w:style w:type="character" w:customStyle="1" w:styleId="LitrichdnChar">
+    <w:name w:val="Lời trích dẫn Char"/>
+    <w:basedOn w:val="Phngmcinhcuaoanvn"/>
+    <w:link w:val="Litrichdn"/>
     <w:uiPriority w:val="29"/>
     <w:rsid w:val="00570C90"/>
     <w:rPr>
@@ -1420,9 +1608,9 @@
       <w:lang w:val="vi-VN"/>
     </w:rPr>
   </w:style>
-  <w:style w:type="paragraph" w:styleId="ListParagraph">
+  <w:style w:type="paragraph" w:styleId="oancuaDanhsach">
     <w:name w:val="List Paragraph"/>
-    <w:basedOn w:val="Normal"/>
+    <w:basedOn w:val="Binhthng"/>
     <w:uiPriority w:val="34"/>
     <w:qFormat/>
     <w:rsid w:val="00570C90"/>
@@ -1431,9 +1619,9 @@
       <w:contextualSpacing/>
     </w:pPr>
   </w:style>
-  <w:style w:type="character" w:styleId="IntenseEmphasis">
+  <w:style w:type="character" w:styleId="NhnmnhThm">
     <w:name w:val="Intense Emphasis"/>
-    <w:basedOn w:val="DefaultParagraphFont"/>
+    <w:basedOn w:val="Phngmcinhcuaoanvn"/>
     <w:uiPriority w:val="21"/>
     <w:qFormat/>
     <w:rsid w:val="00570C90"/>
@@ -1443,11 +1631,11 @@
       <w:color w:val="0F4761" w:themeColor="accent1" w:themeShade="BF"/>
     </w:rPr>
   </w:style>
-  <w:style w:type="paragraph" w:styleId="IntenseQuote">
+  <w:style w:type="paragraph" w:styleId="Nhaykepm">
     <w:name w:val="Intense Quote"/>
-    <w:basedOn w:val="Normal"/>
-    <w:next w:val="Normal"/>
-    <w:link w:val="IntenseQuoteChar"/>
+    <w:basedOn w:val="Binhthng"/>
+    <w:next w:val="Binhthng"/>
+    <w:link w:val="NhaykepmChar"/>
     <w:uiPriority w:val="30"/>
     <w:qFormat/>
     <w:rsid w:val="00570C90"/>
@@ -1466,10 +1654,10 @@
       <w:color w:val="0F4761" w:themeColor="accent1" w:themeShade="BF"/>
     </w:rPr>
   </w:style>
-  <w:style w:type="character" w:customStyle="1" w:styleId="IntenseQuoteChar">
-    <w:name w:val="Intense Quote Char"/>
-    <w:basedOn w:val="DefaultParagraphFont"/>
-    <w:link w:val="IntenseQuote"/>
+  <w:style w:type="character" w:customStyle="1" w:styleId="NhaykepmChar">
+    <w:name w:val="Nháy kép Đậm Char"/>
+    <w:basedOn w:val="Phngmcinhcuaoanvn"/>
+    <w:link w:val="Nhaykepm"/>
     <w:uiPriority w:val="30"/>
     <w:rsid w:val="00570C90"/>
     <w:rPr>
@@ -1479,9 +1667,9 @@
       <w:lang w:val="vi-VN"/>
     </w:rPr>
   </w:style>
-  <w:style w:type="character" w:styleId="IntenseReference">
+  <w:style w:type="character" w:styleId="ThamchiuNhnmnh">
     <w:name w:val="Intense Reference"/>
-    <w:basedOn w:val="DefaultParagraphFont"/>
+    <w:basedOn w:val="Phngmcinhcuaoanvn"/>
     <w:uiPriority w:val="32"/>
     <w:qFormat/>
     <w:rsid w:val="00570C90"/>

</xml_diff>

<commit_message>
update docs cho db
</commit_message>
<xml_diff>
--- a/Doi_PDB.docx
+++ b/Doi_PDB.docx
@@ -149,17 +149,8 @@
           <w:color w:val="4EA72E" w:themeColor="accent6"/>
           <w:lang w:val="en-US"/>
         </w:rPr>
-        <w:t xml:space="preserve"> UNIQUE (EMAIL</w:t>
-      </w:r>
-      <w:proofErr w:type="gramStart"/>
-      <w:r>
-        <w:rPr>
-          <w:color w:val="4EA72E" w:themeColor="accent6"/>
-          <w:lang w:val="en-US"/>
-        </w:rPr>
-        <w:t>);</w:t>
-      </w:r>
-      <w:proofErr w:type="gramEnd"/>
+        <w:t xml:space="preserve"> UNIQUE (EMAIL);</w:t>
+      </w:r>
     </w:p>
     <w:p>
       <w:pPr>
@@ -1300,7 +1291,6 @@
         <w:t xml:space="preserve">GRANT CREATE SESSION TO </w:t>
       </w:r>
       <w:proofErr w:type="spellStart"/>
-      <w:proofErr w:type="gramStart"/>
       <w:r>
         <w:rPr>
           <w:lang w:val="en-US"/>
@@ -1314,7 +1304,6 @@
         </w:rPr>
         <w:t>;</w:t>
       </w:r>
-      <w:proofErr w:type="gramEnd"/>
     </w:p>
     <w:p>
       <w:pPr>
@@ -1333,17 +1322,9 @@
         <w:rPr>
           <w:lang w:val="en-US"/>
         </w:rPr>
-        <w:t>booking_</w:t>
-      </w:r>
-      <w:proofErr w:type="gramStart"/>
-      <w:r>
-        <w:rPr>
-          <w:lang w:val="en-US"/>
-        </w:rPr>
-        <w:t>app.phong</w:t>
-      </w:r>
-      <w:proofErr w:type="spellEnd"/>
-      <w:proofErr w:type="gramEnd"/>
+        <w:t>booking_app.phong</w:t>
+      </w:r>
+      <w:proofErr w:type="spellEnd"/>
       <w:r>
         <w:rPr>
           <w:lang w:val="en-US"/>
@@ -1351,7 +1332,6 @@
         <w:t xml:space="preserve"> TO </w:t>
       </w:r>
       <w:proofErr w:type="spellStart"/>
-      <w:proofErr w:type="gramStart"/>
       <w:r>
         <w:rPr>
           <w:lang w:val="en-US"/>
@@ -1365,7 +1345,73 @@
         </w:rPr>
         <w:t>;</w:t>
       </w:r>
-      <w:proofErr w:type="gramEnd"/>
+    </w:p>
+    <w:p>
+      <w:pPr>
+        <w:rPr>
+          <w:lang w:val="en-US"/>
+        </w:rPr>
+      </w:pPr>
+      <w:r>
+        <w:rPr>
+          <w:lang w:val="en-US"/>
+        </w:rPr>
+        <w:t xml:space="preserve">GRANT SELECT </w:t>
+      </w:r>
+    </w:p>
+    <w:p>
+      <w:pPr>
+        <w:rPr>
+          <w:lang w:val="en-US"/>
+        </w:rPr>
+      </w:pPr>
+      <w:r>
+        <w:rPr>
+          <w:lang w:val="en-US"/>
+        </w:rPr>
+        <w:t xml:space="preserve">  ON </w:t>
+      </w:r>
+      <w:proofErr w:type="spellStart"/>
+      <w:r>
+        <w:rPr>
+          <w:lang w:val="en-US"/>
+        </w:rPr>
+        <w:t>booking_app.phong</w:t>
+      </w:r>
+      <w:proofErr w:type="spellEnd"/>
+      <w:r>
+        <w:rPr>
+          <w:lang w:val="en-US"/>
+        </w:rPr>
+        <w:t xml:space="preserve"> </w:t>
+      </w:r>
+    </w:p>
+    <w:p>
+      <w:pPr>
+        <w:rPr>
+          <w:lang w:val="en-US"/>
+        </w:rPr>
+      </w:pPr>
+      <w:r>
+        <w:rPr>
+          <w:lang w:val="en-US"/>
+        </w:rPr>
+        <w:t xml:space="preserve">  TO </w:t>
+      </w:r>
+      <w:proofErr w:type="spellStart"/>
+      <w:r>
+        <w:rPr>
+          <w:lang w:val="en-US"/>
+        </w:rPr>
+        <w:t>khachsan</w:t>
+      </w:r>
+      <w:proofErr w:type="spellEnd"/>
+      <w:r>
+        <w:rPr>
+          <w:lang w:val="en-US"/>
+        </w:rPr>
+        <w:t>;</w:t>
+      </w:r>
     </w:p>
     <w:p/>
     <w:sectPr>

</xml_diff>

<commit_message>
update cho model da DAO cua phongKS, load data db on card
</commit_message>
<xml_diff>
--- a/Doi_PDB.docx
+++ b/Doi_PDB.docx
@@ -1,6 +1,6 @@
 
 <file path=word/document.xml><?xml version="1.0" encoding="utf-8"?>
-<w:document xmlns:wpc="http://schemas.microsoft.com/office/word/2010/wordprocessingCanvas" xmlns:cx="http://schemas.microsoft.com/office/drawing/2014/chartex" xmlns:cx1="http://schemas.microsoft.com/office/drawing/2015/9/8/chartex" xmlns:cx2="http://schemas.microsoft.com/office/drawing/2015/10/21/chartex" xmlns:cx3="http://schemas.microsoft.com/office/drawing/2016/5/9/chartex" xmlns:cx4="http://schemas.microsoft.com/office/drawing/2016/5/10/chartex" xmlns:cx5="http://schemas.microsoft.com/office/drawing/2016/5/11/chartex" xmlns:cx6="http://schemas.microsoft.com/office/drawing/2016/5/12/chartex" xmlns:cx7="http://schemas.microsoft.com/office/drawing/2016/5/13/chartex" xmlns:cx8="http://schemas.microsoft.com/office/drawing/2016/5/14/chartex" xmlns:mc="http://schemas.openxmlformats.org/markup-compatibility/2006" xmlns:aink="http://schemas.microsoft.com/office/drawing/2016/ink" xmlns:am3d="http://schemas.microsoft.com/office/drawing/2017/model3d" xmlns:o="urn:schemas-microsoft-com:office:office" xmlns:oel="http://schemas.microsoft.com/office/2019/extlst" xmlns:r="http://schemas.openxmlformats.org/officeDocument/2006/relationships" xmlns:m="http://schemas.openxmlformats.org/officeDocument/2006/math" xmlns:v="urn:schemas-microsoft-com:vml" xmlns:wp14="http://schemas.microsoft.com/office/word/2010/wordprocessingDrawing" xmlns:wp="http://schemas.openxmlformats.org/drawingml/2006/wordprocessingDrawing" xmlns:w10="urn:schemas-microsoft-com:office:word" xmlns:w="http://schemas.openxmlformats.org/wordprocessingml/2006/main" xmlns:w14="http://schemas.microsoft.com/office/word/2010/wordml" xmlns:w15="http://schemas.microsoft.com/office/word/2012/wordml" xmlns:w16cex="http://schemas.microsoft.com/office/word/2018/wordml/cex" xmlns:w16cid="http://schemas.microsoft.com/office/word/2016/wordml/cid" xmlns:w16="http://schemas.microsoft.com/office/word/2018/wordml" xmlns:w16sdtdh="http://schemas.microsoft.com/office/word/2020/wordml/sdtdatahash" xmlns:w16se="http://schemas.microsoft.com/office/word/2015/wordml/symex" xmlns:wpg="http://schemas.microsoft.com/office/word/2010/wordprocessingGroup" xmlns:wpi="http://schemas.microsoft.com/office/word/2010/wordprocessingInk" xmlns:wne="http://schemas.microsoft.com/office/word/2006/wordml" xmlns:wps="http://schemas.microsoft.com/office/word/2010/wordprocessingShape" mc:Ignorable="w14 w15 w16se w16cid w16 w16cex w16sdtdh wp14">
+<w:document xmlns:wpc="http://schemas.microsoft.com/office/word/2010/wordprocessingCanvas" xmlns:cx="http://schemas.microsoft.com/office/drawing/2014/chartex" xmlns:cx1="http://schemas.microsoft.com/office/drawing/2015/9/8/chartex" xmlns:cx2="http://schemas.microsoft.com/office/drawing/2015/10/21/chartex" xmlns:cx3="http://schemas.microsoft.com/office/drawing/2016/5/9/chartex" xmlns:cx4="http://schemas.microsoft.com/office/drawing/2016/5/10/chartex" xmlns:cx5="http://schemas.microsoft.com/office/drawing/2016/5/11/chartex" xmlns:cx6="http://schemas.microsoft.com/office/drawing/2016/5/12/chartex" xmlns:cx7="http://schemas.microsoft.com/office/drawing/2016/5/13/chartex" xmlns:cx8="http://schemas.microsoft.com/office/drawing/2016/5/14/chartex" xmlns:mc="http://schemas.openxmlformats.org/markup-compatibility/2006" xmlns:aink="http://schemas.microsoft.com/office/drawing/2016/ink" xmlns:am3d="http://schemas.microsoft.com/office/drawing/2017/model3d" xmlns:o="urn:schemas-microsoft-com:office:office" xmlns:oel="http://schemas.microsoft.com/office/2019/extlst" xmlns:r="http://schemas.openxmlformats.org/officeDocument/2006/relationships" xmlns:m="http://schemas.openxmlformats.org/officeDocument/2006/math" xmlns:v="urn:schemas-microsoft-com:vml" xmlns:wp14="http://schemas.microsoft.com/office/word/2010/wordprocessingDrawing" xmlns:wp="http://schemas.openxmlformats.org/drawingml/2006/wordprocessingDrawing" xmlns:w10="urn:schemas-microsoft-com:office:word" xmlns:w="http://schemas.openxmlformats.org/wordprocessingml/2006/main" xmlns:w14="http://schemas.microsoft.com/office/word/2010/wordml" xmlns:w15="http://schemas.microsoft.com/office/word/2012/wordml" xmlns:w16cex="http://schemas.microsoft.com/office/word/2018/wordml/cex" xmlns:w16cid="http://schemas.microsoft.com/office/word/2016/wordml/cid" xmlns:w16="http://schemas.microsoft.com/office/word/2018/wordml" xmlns:w16du="http://schemas.microsoft.com/office/word/2023/wordml/word16du" xmlns:w16sdtdh="http://schemas.microsoft.com/office/word/2020/wordml/sdtdatahash" xmlns:w16sdtfl="http://schemas.microsoft.com/office/word/2024/wordml/sdtformatlock" xmlns:w16se="http://schemas.microsoft.com/office/word/2015/wordml/symex" xmlns:wpg="http://schemas.microsoft.com/office/word/2010/wordprocessingGroup" xmlns:wpi="http://schemas.microsoft.com/office/word/2010/wordprocessingInk" xmlns:wne="http://schemas.microsoft.com/office/word/2006/wordml" xmlns:wps="http://schemas.microsoft.com/office/word/2010/wordprocessingShape" mc:Ignorable="w14 w15 w16se w16cid w16 w16cex w16sdtdh w16sdtfl w16du wp14">
   <w:body>
     <w:p>
       <w:pPr>
@@ -389,8 +389,17 @@
           <w:color w:val="4EA72E" w:themeColor="accent6"/>
           <w:lang w:val="en-US"/>
         </w:rPr>
-        <w:t xml:space="preserve"> UNIQUE (EMAIL);</w:t>
-      </w:r>
+        <w:t xml:space="preserve"> UNIQUE (EMAIL</w:t>
+      </w:r>
+      <w:proofErr w:type="gramStart"/>
+      <w:r>
+        <w:rPr>
+          <w:color w:val="4EA72E" w:themeColor="accent6"/>
+          <w:lang w:val="en-US"/>
+        </w:rPr>
+        <w:t>);</w:t>
+      </w:r>
+      <w:proofErr w:type="gramEnd"/>
     </w:p>
     <w:p>
       <w:pPr>
@@ -535,6 +544,7 @@
         <w:t xml:space="preserve"> DROP COLUMN </w:t>
       </w:r>
       <w:proofErr w:type="spellStart"/>
+      <w:proofErr w:type="gramStart"/>
       <w:r>
         <w:rPr>
           <w:color w:val="4EA72E" w:themeColor="accent6"/>
@@ -550,6 +560,7 @@
         </w:rPr>
         <w:t>;</w:t>
       </w:r>
+      <w:proofErr w:type="gramEnd"/>
     </w:p>
     <w:p>
       <w:pPr>
@@ -1171,77 +1182,613 @@
         <w:rPr>
           <w:color w:val="4EA72E" w:themeColor="accent6"/>
         </w:rPr>
-        <w:t xml:space="preserve">GRANT UPDATE ON </w:t>
-      </w:r>
-      <w:proofErr w:type="spellStart"/>
-      <w:r>
-        <w:rPr>
-          <w:color w:val="4EA72E" w:themeColor="accent6"/>
-        </w:rPr>
-        <w:t>booking_app.nguoidung</w:t>
-      </w:r>
-      <w:proofErr w:type="spellEnd"/>
-      <w:r>
-        <w:rPr>
-          <w:color w:val="4EA72E" w:themeColor="accent6"/>
-        </w:rPr>
-        <w:t xml:space="preserve"> TO </w:t>
-      </w:r>
-      <w:proofErr w:type="spellStart"/>
-      <w:r>
-        <w:rPr>
-          <w:color w:val="4EA72E" w:themeColor="accent6"/>
-        </w:rPr>
-        <w:t>nguoidung_user</w:t>
-      </w:r>
-      <w:proofErr w:type="spellEnd"/>
-      <w:r>
-        <w:rPr>
-          <w:color w:val="4EA72E" w:themeColor="accent6"/>
-        </w:rPr>
-        <w:t>;</w:t>
-      </w:r>
-    </w:p>
-    <w:p>
-      <w:pPr>
-        <w:rPr>
-          <w:color w:val="4EA72E" w:themeColor="accent6"/>
-          <w:lang w:val="en-US"/>
-        </w:rPr>
-      </w:pPr>
-      <w:r>
-        <w:rPr>
-          <w:color w:val="4EA72E" w:themeColor="accent6"/>
-        </w:rPr>
-        <w:t xml:space="preserve">GRANT UPDATE ON </w:t>
-      </w:r>
-      <w:proofErr w:type="spellStart"/>
-      <w:r>
-        <w:rPr>
-          <w:color w:val="4EA72E" w:themeColor="accent6"/>
-        </w:rPr>
-        <w:t>booking_app.khachhang</w:t>
-      </w:r>
-      <w:proofErr w:type="spellEnd"/>
-      <w:r>
-        <w:rPr>
-          <w:color w:val="4EA72E" w:themeColor="accent6"/>
-        </w:rPr>
-        <w:t xml:space="preserve"> TO </w:t>
-      </w:r>
-      <w:proofErr w:type="spellStart"/>
-      <w:r>
-        <w:rPr>
-          <w:color w:val="4EA72E" w:themeColor="accent6"/>
-        </w:rPr>
-        <w:t>nguoidung_user</w:t>
-      </w:r>
-      <w:proofErr w:type="spellEnd"/>
-      <w:r>
-        <w:rPr>
-          <w:color w:val="4EA72E" w:themeColor="accent6"/>
-        </w:rPr>
-        <w:t>;</w:t>
+        <w:t>GRANT UPDATE ON booking_</w:t>
+      </w:r>
+      <w:proofErr w:type="gramStart"/>
+      <w:r>
+        <w:rPr>
+          <w:color w:val="4EA72E" w:themeColor="accent6"/>
+        </w:rPr>
+        <w:t>app.nguoidung</w:t>
+      </w:r>
+      <w:proofErr w:type="gramEnd"/>
+      <w:r>
+        <w:rPr>
+          <w:color w:val="4EA72E" w:themeColor="accent6"/>
+        </w:rPr>
+        <w:t xml:space="preserve"> TO nguoidung_</w:t>
+      </w:r>
+      <w:proofErr w:type="gramStart"/>
+      <w:r>
+        <w:rPr>
+          <w:color w:val="4EA72E" w:themeColor="accent6"/>
+        </w:rPr>
+        <w:t>user;</w:t>
+      </w:r>
+      <w:proofErr w:type="gramEnd"/>
+    </w:p>
+    <w:p>
+      <w:pPr>
+        <w:rPr>
+          <w:color w:val="4EA72E" w:themeColor="accent6"/>
+          <w:lang w:val="en-US"/>
+        </w:rPr>
+      </w:pPr>
+      <w:r>
+        <w:rPr>
+          <w:color w:val="4EA72E" w:themeColor="accent6"/>
+        </w:rPr>
+        <w:t>GRANT UPDATE ON booking_app.khachhang TO nguoidung_user;</w:t>
+      </w:r>
+    </w:p>
+    <w:p>
+      <w:pPr>
+        <w:rPr>
+          <w:color w:val="4EA72E" w:themeColor="accent6"/>
+          <w:lang w:val="en-US"/>
+        </w:rPr>
+      </w:pPr>
+    </w:p>
+    <w:p>
+      <w:pPr>
+        <w:rPr>
+          <w:color w:val="4EA72E" w:themeColor="accent6"/>
+          <w:lang w:val="en-US"/>
+        </w:rPr>
+      </w:pPr>
+      <w:r>
+        <w:rPr>
+          <w:color w:val="4EA72E" w:themeColor="accent6"/>
+          <w:lang w:val="en-US"/>
+        </w:rPr>
+        <w:t>*</w:t>
+      </w:r>
+      <w:proofErr w:type="spellStart"/>
+      <w:r>
+        <w:rPr>
+          <w:color w:val="4EA72E" w:themeColor="accent6"/>
+          <w:lang w:val="en-US"/>
+        </w:rPr>
+        <w:t>Thêm</w:t>
+      </w:r>
+      <w:proofErr w:type="spellEnd"/>
+      <w:r>
+        <w:rPr>
+          <w:color w:val="4EA72E" w:themeColor="accent6"/>
+          <w:lang w:val="en-US"/>
+        </w:rPr>
+        <w:t xml:space="preserve"> trigger </w:t>
+      </w:r>
+      <w:proofErr w:type="spellStart"/>
+      <w:r>
+        <w:rPr>
+          <w:color w:val="4EA72E" w:themeColor="accent6"/>
+          <w:lang w:val="en-US"/>
+        </w:rPr>
+        <w:t>tự</w:t>
+      </w:r>
+      <w:proofErr w:type="spellEnd"/>
+      <w:r>
+        <w:rPr>
+          <w:color w:val="4EA72E" w:themeColor="accent6"/>
+          <w:lang w:val="en-US"/>
+        </w:rPr>
+        <w:t xml:space="preserve"> </w:t>
+      </w:r>
+      <w:proofErr w:type="spellStart"/>
+      <w:r>
+        <w:rPr>
+          <w:color w:val="4EA72E" w:themeColor="accent6"/>
+          <w:lang w:val="en-US"/>
+        </w:rPr>
+        <w:t>dộng</w:t>
+      </w:r>
+      <w:proofErr w:type="spellEnd"/>
+      <w:r>
+        <w:rPr>
+          <w:color w:val="4EA72E" w:themeColor="accent6"/>
+          <w:lang w:val="en-US"/>
+        </w:rPr>
+        <w:t xml:space="preserve"> </w:t>
+      </w:r>
+      <w:proofErr w:type="spellStart"/>
+      <w:r>
+        <w:rPr>
+          <w:color w:val="4EA72E" w:themeColor="accent6"/>
+          <w:lang w:val="en-US"/>
+        </w:rPr>
+        <w:t>tăng</w:t>
+      </w:r>
+      <w:proofErr w:type="spellEnd"/>
+      <w:r>
+        <w:rPr>
+          <w:color w:val="4EA72E" w:themeColor="accent6"/>
+          <w:lang w:val="en-US"/>
+        </w:rPr>
+        <w:t xml:space="preserve"> id </w:t>
+      </w:r>
+      <w:proofErr w:type="spellStart"/>
+      <w:proofErr w:type="gramStart"/>
+      <w:r>
+        <w:rPr>
+          <w:color w:val="4EA72E" w:themeColor="accent6"/>
+          <w:lang w:val="en-US"/>
+        </w:rPr>
+        <w:t>datphong</w:t>
+      </w:r>
+      <w:proofErr w:type="spellEnd"/>
+      <w:r>
+        <w:rPr>
+          <w:color w:val="4EA72E" w:themeColor="accent6"/>
+          <w:lang w:val="en-US"/>
+        </w:rPr>
+        <w:t xml:space="preserve"> :</w:t>
+      </w:r>
+      <w:proofErr w:type="gramEnd"/>
+      <w:r>
+        <w:rPr>
+          <w:color w:val="4EA72E" w:themeColor="accent6"/>
+          <w:lang w:val="en-US"/>
+        </w:rPr>
+        <w:t xml:space="preserve"> </w:t>
+      </w:r>
+      <w:r>
+        <w:rPr>
+          <w:color w:val="4EA72E" w:themeColor="accent6"/>
+          <w:lang w:val="en-US"/>
+        </w:rPr>
+        <w:t xml:space="preserve">-- 1. </w:t>
+      </w:r>
+      <w:proofErr w:type="spellStart"/>
+      <w:r>
+        <w:rPr>
+          <w:color w:val="4EA72E" w:themeColor="accent6"/>
+          <w:lang w:val="en-US"/>
+        </w:rPr>
+        <w:t>Tạo</w:t>
+      </w:r>
+      <w:proofErr w:type="spellEnd"/>
+      <w:r>
+        <w:rPr>
+          <w:color w:val="4EA72E" w:themeColor="accent6"/>
+          <w:lang w:val="en-US"/>
+        </w:rPr>
+        <w:t xml:space="preserve"> sequence</w:t>
+      </w:r>
+    </w:p>
+    <w:p>
+      <w:pPr>
+        <w:rPr>
+          <w:color w:val="4EA72E" w:themeColor="accent6"/>
+          <w:lang w:val="en-US"/>
+        </w:rPr>
+      </w:pPr>
+      <w:r>
+        <w:rPr>
+          <w:color w:val="4EA72E" w:themeColor="accent6"/>
+          <w:lang w:val="en-US"/>
+        </w:rPr>
+        <w:t xml:space="preserve">CREATE SEQUENCE </w:t>
+      </w:r>
+      <w:proofErr w:type="spellStart"/>
+      <w:r>
+        <w:rPr>
+          <w:color w:val="4EA72E" w:themeColor="accent6"/>
+          <w:lang w:val="en-US"/>
+        </w:rPr>
+        <w:t>seq_datphong</w:t>
+      </w:r>
+      <w:proofErr w:type="spellEnd"/>
+    </w:p>
+    <w:p>
+      <w:pPr>
+        <w:rPr>
+          <w:color w:val="4EA72E" w:themeColor="accent6"/>
+          <w:lang w:val="en-US"/>
+        </w:rPr>
+      </w:pPr>
+      <w:r>
+        <w:rPr>
+          <w:color w:val="4EA72E" w:themeColor="accent6"/>
+          <w:lang w:val="en-US"/>
+        </w:rPr>
+        <w:t xml:space="preserve">  START WITH 1</w:t>
+      </w:r>
+    </w:p>
+    <w:p>
+      <w:pPr>
+        <w:rPr>
+          <w:color w:val="4EA72E" w:themeColor="accent6"/>
+          <w:lang w:val="en-US"/>
+        </w:rPr>
+      </w:pPr>
+      <w:r>
+        <w:rPr>
+          <w:color w:val="4EA72E" w:themeColor="accent6"/>
+          <w:lang w:val="en-US"/>
+        </w:rPr>
+        <w:lastRenderedPageBreak/>
+        <w:t xml:space="preserve">  INCREMENT BY 1</w:t>
+      </w:r>
+    </w:p>
+    <w:p>
+      <w:pPr>
+        <w:rPr>
+          <w:color w:val="4EA72E" w:themeColor="accent6"/>
+          <w:lang w:val="en-US"/>
+        </w:rPr>
+      </w:pPr>
+      <w:r>
+        <w:rPr>
+          <w:color w:val="4EA72E" w:themeColor="accent6"/>
+          <w:lang w:val="en-US"/>
+        </w:rPr>
+        <w:t xml:space="preserve">  </w:t>
+      </w:r>
+      <w:proofErr w:type="gramStart"/>
+      <w:r>
+        <w:rPr>
+          <w:color w:val="4EA72E" w:themeColor="accent6"/>
+          <w:lang w:val="en-US"/>
+        </w:rPr>
+        <w:t>NOCACHE;  --</w:t>
+      </w:r>
+      <w:proofErr w:type="gramEnd"/>
+      <w:r>
+        <w:rPr>
+          <w:color w:val="4EA72E" w:themeColor="accent6"/>
+          <w:lang w:val="en-US"/>
+        </w:rPr>
+        <w:t xml:space="preserve"> </w:t>
+      </w:r>
+      <w:proofErr w:type="spellStart"/>
+      <w:r>
+        <w:rPr>
+          <w:color w:val="4EA72E" w:themeColor="accent6"/>
+          <w:lang w:val="en-US"/>
+        </w:rPr>
+        <w:t>hoặc</w:t>
+      </w:r>
+      <w:proofErr w:type="spellEnd"/>
+      <w:r>
+        <w:rPr>
+          <w:color w:val="4EA72E" w:themeColor="accent6"/>
+          <w:lang w:val="en-US"/>
+        </w:rPr>
+        <w:t xml:space="preserve"> CACHE </w:t>
+      </w:r>
+      <w:proofErr w:type="spellStart"/>
+      <w:r>
+        <w:rPr>
+          <w:color w:val="4EA72E" w:themeColor="accent6"/>
+          <w:lang w:val="en-US"/>
+        </w:rPr>
+        <w:t>theo</w:t>
+      </w:r>
+      <w:proofErr w:type="spellEnd"/>
+      <w:r>
+        <w:rPr>
+          <w:color w:val="4EA72E" w:themeColor="accent6"/>
+          <w:lang w:val="en-US"/>
+        </w:rPr>
+        <w:t xml:space="preserve"> </w:t>
+      </w:r>
+      <w:proofErr w:type="spellStart"/>
+      <w:r>
+        <w:rPr>
+          <w:color w:val="4EA72E" w:themeColor="accent6"/>
+          <w:lang w:val="en-US"/>
+        </w:rPr>
+        <w:t>nhu</w:t>
+      </w:r>
+      <w:proofErr w:type="spellEnd"/>
+      <w:r>
+        <w:rPr>
+          <w:color w:val="4EA72E" w:themeColor="accent6"/>
+          <w:lang w:val="en-US"/>
+        </w:rPr>
+        <w:t xml:space="preserve"> </w:t>
+      </w:r>
+      <w:proofErr w:type="spellStart"/>
+      <w:r>
+        <w:rPr>
+          <w:color w:val="4EA72E" w:themeColor="accent6"/>
+          <w:lang w:val="en-US"/>
+        </w:rPr>
+        <w:t>cầu</w:t>
+      </w:r>
+      <w:proofErr w:type="spellEnd"/>
+    </w:p>
+    <w:p>
+      <w:pPr>
+        <w:rPr>
+          <w:color w:val="4EA72E" w:themeColor="accent6"/>
+          <w:lang w:val="en-US"/>
+        </w:rPr>
+      </w:pPr>
+    </w:p>
+    <w:p>
+      <w:pPr>
+        <w:rPr>
+          <w:color w:val="4EA72E" w:themeColor="accent6"/>
+          <w:lang w:val="en-US"/>
+        </w:rPr>
+      </w:pPr>
+      <w:r>
+        <w:rPr>
+          <w:color w:val="4EA72E" w:themeColor="accent6"/>
+          <w:lang w:val="en-US"/>
+        </w:rPr>
+        <w:t xml:space="preserve">-- 2. </w:t>
+      </w:r>
+      <w:proofErr w:type="spellStart"/>
+      <w:r>
+        <w:rPr>
+          <w:color w:val="4EA72E" w:themeColor="accent6"/>
+          <w:lang w:val="en-US"/>
+        </w:rPr>
+        <w:t>Tạo</w:t>
+      </w:r>
+      <w:proofErr w:type="spellEnd"/>
+      <w:r>
+        <w:rPr>
+          <w:color w:val="4EA72E" w:themeColor="accent6"/>
+          <w:lang w:val="en-US"/>
+        </w:rPr>
+        <w:t xml:space="preserve"> trigger BEFORE INSERT</w:t>
+      </w:r>
+    </w:p>
+    <w:p>
+      <w:pPr>
+        <w:rPr>
+          <w:color w:val="4EA72E" w:themeColor="accent6"/>
+          <w:lang w:val="en-US"/>
+        </w:rPr>
+      </w:pPr>
+      <w:r>
+        <w:rPr>
+          <w:color w:val="4EA72E" w:themeColor="accent6"/>
+          <w:lang w:val="en-US"/>
+        </w:rPr>
+        <w:t xml:space="preserve">CREATE OR REPLACE TRIGGER </w:t>
+      </w:r>
+      <w:proofErr w:type="spellStart"/>
+      <w:r>
+        <w:rPr>
+          <w:color w:val="4EA72E" w:themeColor="accent6"/>
+          <w:lang w:val="en-US"/>
+        </w:rPr>
+        <w:t>trg_datphong_bi</w:t>
+      </w:r>
+      <w:proofErr w:type="spellEnd"/>
+    </w:p>
+    <w:p>
+      <w:pPr>
+        <w:rPr>
+          <w:color w:val="4EA72E" w:themeColor="accent6"/>
+          <w:lang w:val="en-US"/>
+        </w:rPr>
+      </w:pPr>
+      <w:r>
+        <w:rPr>
+          <w:color w:val="4EA72E" w:themeColor="accent6"/>
+          <w:lang w:val="en-US"/>
+        </w:rPr>
+        <w:t xml:space="preserve">  BEFORE INSERT ON </w:t>
+      </w:r>
+      <w:proofErr w:type="spellStart"/>
+      <w:r>
+        <w:rPr>
+          <w:color w:val="4EA72E" w:themeColor="accent6"/>
+          <w:lang w:val="en-US"/>
+        </w:rPr>
+        <w:t>datphong</w:t>
+      </w:r>
+      <w:proofErr w:type="spellEnd"/>
+    </w:p>
+    <w:p>
+      <w:pPr>
+        <w:rPr>
+          <w:color w:val="4EA72E" w:themeColor="accent6"/>
+          <w:lang w:val="en-US"/>
+        </w:rPr>
+      </w:pPr>
+      <w:r>
+        <w:rPr>
+          <w:color w:val="4EA72E" w:themeColor="accent6"/>
+          <w:lang w:val="en-US"/>
+        </w:rPr>
+        <w:t xml:space="preserve">  FOR EACH ROW</w:t>
+      </w:r>
+    </w:p>
+    <w:p>
+      <w:pPr>
+        <w:rPr>
+          <w:color w:val="4EA72E" w:themeColor="accent6"/>
+          <w:lang w:val="en-US"/>
+        </w:rPr>
+      </w:pPr>
+      <w:r>
+        <w:rPr>
+          <w:color w:val="4EA72E" w:themeColor="accent6"/>
+          <w:lang w:val="en-US"/>
+        </w:rPr>
+        <w:t>BEGIN</w:t>
+      </w:r>
+    </w:p>
+    <w:p>
+      <w:pPr>
+        <w:rPr>
+          <w:color w:val="4EA72E" w:themeColor="accent6"/>
+          <w:lang w:val="en-US"/>
+        </w:rPr>
+      </w:pPr>
+      <w:r>
+        <w:rPr>
+          <w:color w:val="4EA72E" w:themeColor="accent6"/>
+          <w:lang w:val="en-US"/>
+        </w:rPr>
+        <w:t xml:space="preserve">  </w:t>
+      </w:r>
+      <w:proofErr w:type="gramStart"/>
+      <w:r>
+        <w:rPr>
+          <w:color w:val="4EA72E" w:themeColor="accent6"/>
+          <w:lang w:val="en-US"/>
+        </w:rPr>
+        <w:t>IF :</w:t>
+      </w:r>
+      <w:proofErr w:type="gramEnd"/>
+      <w:r>
+        <w:rPr>
+          <w:color w:val="4EA72E" w:themeColor="accent6"/>
+          <w:lang w:val="en-US"/>
+        </w:rPr>
+        <w:t>NEW.id IS NULL THEN</w:t>
+      </w:r>
+    </w:p>
+    <w:p>
+      <w:pPr>
+        <w:rPr>
+          <w:color w:val="4EA72E" w:themeColor="accent6"/>
+          <w:lang w:val="en-US"/>
+        </w:rPr>
+      </w:pPr>
+      <w:r>
+        <w:rPr>
+          <w:color w:val="4EA72E" w:themeColor="accent6"/>
+          <w:lang w:val="en-US"/>
+        </w:rPr>
+        <w:t xml:space="preserve">    SELECT </w:t>
+      </w:r>
+      <w:proofErr w:type="spellStart"/>
+      <w:r>
+        <w:rPr>
+          <w:color w:val="4EA72E" w:themeColor="accent6"/>
+          <w:lang w:val="en-US"/>
+        </w:rPr>
+        <w:t>seq_</w:t>
+      </w:r>
+      <w:proofErr w:type="gramStart"/>
+      <w:r>
+        <w:rPr>
+          <w:color w:val="4EA72E" w:themeColor="accent6"/>
+          <w:lang w:val="en-US"/>
+        </w:rPr>
+        <w:t>datphong.NEXTVAL</w:t>
+      </w:r>
+      <w:proofErr w:type="spellEnd"/>
+      <w:proofErr w:type="gramEnd"/>
+    </w:p>
+    <w:p>
+      <w:pPr>
+        <w:rPr>
+          <w:color w:val="4EA72E" w:themeColor="accent6"/>
+          <w:lang w:val="en-US"/>
+        </w:rPr>
+      </w:pPr>
+      <w:r>
+        <w:rPr>
+          <w:color w:val="4EA72E" w:themeColor="accent6"/>
+          <w:lang w:val="en-US"/>
+        </w:rPr>
+        <w:t xml:space="preserve">      </w:t>
+      </w:r>
+      <w:proofErr w:type="gramStart"/>
+      <w:r>
+        <w:rPr>
+          <w:color w:val="4EA72E" w:themeColor="accent6"/>
+          <w:lang w:val="en-US"/>
+        </w:rPr>
+        <w:t>INTO :</w:t>
+      </w:r>
+      <w:proofErr w:type="gramEnd"/>
+      <w:r>
+        <w:rPr>
+          <w:color w:val="4EA72E" w:themeColor="accent6"/>
+          <w:lang w:val="en-US"/>
+        </w:rPr>
+        <w:t>NEW.id</w:t>
+      </w:r>
+    </w:p>
+    <w:p>
+      <w:pPr>
+        <w:rPr>
+          <w:color w:val="4EA72E" w:themeColor="accent6"/>
+          <w:lang w:val="en-US"/>
+        </w:rPr>
+      </w:pPr>
+      <w:r>
+        <w:rPr>
+          <w:color w:val="4EA72E" w:themeColor="accent6"/>
+          <w:lang w:val="en-US"/>
+        </w:rPr>
+        <w:t xml:space="preserve">    FROM </w:t>
+      </w:r>
+      <w:proofErr w:type="gramStart"/>
+      <w:r>
+        <w:rPr>
+          <w:color w:val="4EA72E" w:themeColor="accent6"/>
+          <w:lang w:val="en-US"/>
+        </w:rPr>
+        <w:t>DUAL;</w:t>
+      </w:r>
+      <w:proofErr w:type="gramEnd"/>
+    </w:p>
+    <w:p>
+      <w:pPr>
+        <w:rPr>
+          <w:color w:val="4EA72E" w:themeColor="accent6"/>
+          <w:lang w:val="en-US"/>
+        </w:rPr>
+      </w:pPr>
+      <w:r>
+        <w:rPr>
+          <w:color w:val="4EA72E" w:themeColor="accent6"/>
+          <w:lang w:val="en-US"/>
+        </w:rPr>
+        <w:t xml:space="preserve">  END </w:t>
+      </w:r>
+      <w:proofErr w:type="gramStart"/>
+      <w:r>
+        <w:rPr>
+          <w:color w:val="4EA72E" w:themeColor="accent6"/>
+          <w:lang w:val="en-US"/>
+        </w:rPr>
+        <w:t>IF;</w:t>
+      </w:r>
+      <w:proofErr w:type="gramEnd"/>
+    </w:p>
+    <w:p>
+      <w:pPr>
+        <w:rPr>
+          <w:color w:val="4EA72E" w:themeColor="accent6"/>
+          <w:lang w:val="en-US"/>
+        </w:rPr>
+      </w:pPr>
+      <w:proofErr w:type="gramStart"/>
+      <w:r>
+        <w:rPr>
+          <w:color w:val="4EA72E" w:themeColor="accent6"/>
+          <w:lang w:val="en-US"/>
+        </w:rPr>
+        <w:t>END;</w:t>
+      </w:r>
+      <w:proofErr w:type="gramEnd"/>
+    </w:p>
+    <w:p>
+      <w:pPr>
+        <w:rPr>
+          <w:color w:val="4EA72E" w:themeColor="accent6"/>
+          <w:lang w:val="en-US"/>
+        </w:rPr>
+      </w:pPr>
+      <w:r>
+        <w:rPr>
+          <w:color w:val="4EA72E" w:themeColor="accent6"/>
+          <w:lang w:val="en-US"/>
+        </w:rPr>
+        <w:t>/</w:t>
       </w:r>
     </w:p>
     <w:p>
@@ -1290,246 +1837,123 @@
       </w:r>
     </w:p>
     <w:p>
-      <w:proofErr w:type="spellStart"/>
-      <w:r>
+      <w:r>
+        <w:t>sqlplus / as sysdba</w:t>
+      </w:r>
+    </w:p>
+    <w:p/>
+    <w:p>
+      <w:r>
+        <w:t>-- Bước 2: Đóng PDB nếu đang mở</w:t>
+      </w:r>
+    </w:p>
+    <w:p>
+      <w:r>
+        <w:t>ALTER PLUGGABLE DATABASE booking_pdb CLOSE IMMEDIATE;</w:t>
+      </w:r>
+    </w:p>
+    <w:p/>
+    <w:p>
+      <w:r>
+        <w:t>-- Bước 3: Xóa PDB và xóa cả datafiles</w:t>
+      </w:r>
+    </w:p>
+    <w:p>
+      <w:pPr>
+        <w:rPr>
+          <w:lang w:val="en-US"/>
+        </w:rPr>
+      </w:pPr>
+      <w:r>
+        <w:t>DROP PLUGGABLE DATABASE booking_pdb INCLUDING DATAFILES;</w:t>
+      </w:r>
+    </w:p>
+    <w:p>
+      <w:pPr>
+        <w:rPr>
+          <w:color w:val="FF0000"/>
+          <w:lang w:val="en-US"/>
+        </w:rPr>
+      </w:pPr>
+      <w:proofErr w:type="spellStart"/>
+      <w:r>
+        <w:rPr>
+          <w:color w:val="FF0000"/>
+          <w:lang w:val="en-US"/>
+        </w:rPr>
         <w:lastRenderedPageBreak/>
-        <w:t>sqlplus</w:t>
-      </w:r>
-      <w:proofErr w:type="spellEnd"/>
-      <w:r>
-        <w:t xml:space="preserve"> / </w:t>
-      </w:r>
-      <w:proofErr w:type="spellStart"/>
-      <w:r>
-        <w:t>as</w:t>
-      </w:r>
-      <w:proofErr w:type="spellEnd"/>
-      <w:r>
-        <w:t xml:space="preserve"> </w:t>
-      </w:r>
-      <w:proofErr w:type="spellStart"/>
-      <w:r>
-        <w:t>sysdba</w:t>
-      </w:r>
-      <w:proofErr w:type="spellEnd"/>
+        <w:t>Tạo</w:t>
+      </w:r>
+      <w:proofErr w:type="spellEnd"/>
+      <w:r>
+        <w:rPr>
+          <w:color w:val="FF0000"/>
+          <w:lang w:val="en-US"/>
+        </w:rPr>
+        <w:t xml:space="preserve"> PDB</w:t>
+      </w:r>
+    </w:p>
+    <w:p>
+      <w:r>
+        <w:t>-- 1. Tạo PDB BOOKING_PDB và user admin</w:t>
+      </w:r>
+    </w:p>
+    <w:p>
+      <w:r>
+        <w:t>CREATE PLUGGABLE DATABASE booking_pdb</w:t>
+      </w:r>
+    </w:p>
+    <w:p>
+      <w:r>
+        <w:t xml:space="preserve">  ADMIN USER admin IDENTIFIED BY 123456789</w:t>
+      </w:r>
+    </w:p>
+    <w:p>
+      <w:r>
+        <w:t xml:space="preserve">  ROLES=(DBA)</w:t>
+      </w:r>
+    </w:p>
+    <w:p>
+      <w:r>
+        <w:t xml:space="preserve">  DEFAULT TABLESPACE users</w:t>
+      </w:r>
+    </w:p>
+    <w:p>
+      <w:r>
+        <w:t xml:space="preserve">  FILE_NAME_CONVERT=('pdbseed', 'booking_pdb');</w:t>
+      </w:r>
+    </w:p>
+    <w:p>
+      <w:r>
+        <w:t>ALTER PLUGGABLE DATABASE booking_pdb OPEN READ WRITE;</w:t>
+      </w:r>
+    </w:p>
+    <w:p>
+      <w:r>
+        <w:t>ALTER PLUGGABLE DATABASE booking_pdb SAVE STATE;</w:t>
+      </w:r>
     </w:p>
     <w:p/>
     <w:p>
       <w:r>
-        <w:t>-- Bước 2: Đóng PDB nếu đang mở</w:t>
-      </w:r>
-    </w:p>
-    <w:p>
-      <w:r>
-        <w:t xml:space="preserve">ALTER PLUGGABLE DATABASE </w:t>
-      </w:r>
-      <w:proofErr w:type="spellStart"/>
-      <w:r>
-        <w:t>booking_pdb</w:t>
-      </w:r>
-      <w:proofErr w:type="spellEnd"/>
-      <w:r>
-        <w:t xml:space="preserve"> CLOSE IMMEDIATE;</w:t>
+        <w:t>-- Chuyển phiên làm việc vào PDB</w:t>
+      </w:r>
+    </w:p>
+    <w:p>
+      <w:r>
+        <w:t>ALTER SESSION SET CONTAINER=booking_pdb;</w:t>
       </w:r>
     </w:p>
     <w:p/>
     <w:p>
       <w:r>
-        <w:t xml:space="preserve">-- Bước 3: Xóa PDB và xóa cả </w:t>
-      </w:r>
-      <w:proofErr w:type="spellStart"/>
-      <w:r>
-        <w:t>datafiles</w:t>
-      </w:r>
-      <w:proofErr w:type="spellEnd"/>
-    </w:p>
-    <w:p>
-      <w:pPr>
-        <w:rPr>
-          <w:lang w:val="en-US"/>
-        </w:rPr>
-      </w:pPr>
-      <w:r>
-        <w:t xml:space="preserve">DROP PLUGGABLE DATABASE </w:t>
-      </w:r>
-      <w:proofErr w:type="spellStart"/>
-      <w:r>
-        <w:t>booking_pdb</w:t>
-      </w:r>
-      <w:proofErr w:type="spellEnd"/>
-      <w:r>
-        <w:t xml:space="preserve"> INCLUDING DATAFILES;</w:t>
-      </w:r>
-    </w:p>
-    <w:p>
-      <w:pPr>
-        <w:rPr>
-          <w:color w:val="FF0000"/>
-          <w:lang w:val="en-US"/>
-        </w:rPr>
-      </w:pPr>
-      <w:proofErr w:type="spellStart"/>
-      <w:r>
-        <w:rPr>
-          <w:color w:val="FF0000"/>
-          <w:lang w:val="en-US"/>
-        </w:rPr>
-        <w:t>Tạo</w:t>
-      </w:r>
-      <w:proofErr w:type="spellEnd"/>
-      <w:r>
-        <w:rPr>
-          <w:color w:val="FF0000"/>
-          <w:lang w:val="en-US"/>
-        </w:rPr>
-        <w:t xml:space="preserve"> PDB</w:t>
-      </w:r>
-    </w:p>
-    <w:p>
-      <w:r>
-        <w:t xml:space="preserve">-- 1. Tạo PDB BOOKING_PDB và </w:t>
-      </w:r>
-      <w:proofErr w:type="spellStart"/>
-      <w:r>
-        <w:t>user</w:t>
-      </w:r>
-      <w:proofErr w:type="spellEnd"/>
-      <w:r>
-        <w:t xml:space="preserve"> </w:t>
-      </w:r>
-      <w:proofErr w:type="spellStart"/>
-      <w:r>
-        <w:t>admin</w:t>
-      </w:r>
-      <w:proofErr w:type="spellEnd"/>
-    </w:p>
-    <w:p>
-      <w:r>
-        <w:t xml:space="preserve">CREATE PLUGGABLE DATABASE </w:t>
-      </w:r>
-      <w:proofErr w:type="spellStart"/>
-      <w:r>
-        <w:t>booking_pdb</w:t>
-      </w:r>
-      <w:proofErr w:type="spellEnd"/>
-    </w:p>
-    <w:p>
-      <w:r>
-        <w:t xml:space="preserve">  ADMIN USER </w:t>
-      </w:r>
-      <w:proofErr w:type="spellStart"/>
-      <w:r>
-        <w:t>admin</w:t>
-      </w:r>
-      <w:proofErr w:type="spellEnd"/>
-      <w:r>
-        <w:t xml:space="preserve"> IDENTIFIED BY 123456789</w:t>
-      </w:r>
-    </w:p>
-    <w:p>
-      <w:r>
-        <w:t xml:space="preserve">  ROLES=(DBA)</w:t>
-      </w:r>
-    </w:p>
-    <w:p>
-      <w:r>
-        <w:t xml:space="preserve">  DEFAULT TABLESPACE </w:t>
-      </w:r>
-      <w:proofErr w:type="spellStart"/>
-      <w:r>
-        <w:t>users</w:t>
-      </w:r>
-      <w:proofErr w:type="spellEnd"/>
-    </w:p>
-    <w:p>
-      <w:r>
-        <w:t xml:space="preserve">  FILE_NAME_CONVERT=('</w:t>
-      </w:r>
-      <w:proofErr w:type="spellStart"/>
-      <w:r>
-        <w:t>pdbseed</w:t>
-      </w:r>
-      <w:proofErr w:type="spellEnd"/>
-      <w:r>
-        <w:t>', '</w:t>
-      </w:r>
-      <w:proofErr w:type="spellStart"/>
-      <w:r>
-        <w:t>booking_pdb</w:t>
-      </w:r>
-      <w:proofErr w:type="spellEnd"/>
-      <w:r>
-        <w:t>');</w:t>
-      </w:r>
-    </w:p>
-    <w:p>
-      <w:r>
-        <w:t xml:space="preserve">ALTER PLUGGABLE DATABASE </w:t>
-      </w:r>
-      <w:proofErr w:type="spellStart"/>
-      <w:r>
-        <w:t>booking_pdb</w:t>
-      </w:r>
-      <w:proofErr w:type="spellEnd"/>
-      <w:r>
-        <w:t xml:space="preserve"> OPEN READ WRITE;</w:t>
-      </w:r>
-    </w:p>
-    <w:p>
-      <w:r>
-        <w:t xml:space="preserve">ALTER PLUGGABLE DATABASE </w:t>
-      </w:r>
-      <w:proofErr w:type="spellStart"/>
-      <w:r>
-        <w:t>booking_pdb</w:t>
-      </w:r>
-      <w:proofErr w:type="spellEnd"/>
-      <w:r>
-        <w:t xml:space="preserve"> SAVE STATE;</w:t>
-      </w:r>
-    </w:p>
-    <w:p/>
-    <w:p>
-      <w:r>
-        <w:t>-- Chuyển phiên làm việc vào PDB</w:t>
-      </w:r>
-    </w:p>
-    <w:p>
-      <w:r>
-        <w:t>ALTER SESSION SET CONTAINER=</w:t>
-      </w:r>
-      <w:proofErr w:type="spellStart"/>
-      <w:r>
-        <w:t>booking_pdb</w:t>
-      </w:r>
-      <w:proofErr w:type="spellEnd"/>
-      <w:r>
-        <w:t>;</w:t>
-      </w:r>
-    </w:p>
-    <w:p/>
-    <w:p>
-      <w:r>
-        <w:t xml:space="preserve">-- 2. Tạo </w:t>
-      </w:r>
-      <w:proofErr w:type="spellStart"/>
-      <w:r>
-        <w:t>tablespace</w:t>
-      </w:r>
-      <w:proofErr w:type="spellEnd"/>
-      <w:r>
-        <w:t xml:space="preserve"> BOOKING_DATA</w:t>
-      </w:r>
-    </w:p>
-    <w:p>
-      <w:r>
-        <w:t xml:space="preserve">CREATE TABLESPACE </w:t>
-      </w:r>
-      <w:proofErr w:type="spellStart"/>
-      <w:r>
-        <w:t>booking_data</w:t>
-      </w:r>
-      <w:proofErr w:type="spellEnd"/>
+        <w:t>-- 2. Tạo tablespace BOOKING_DATA</w:t>
+      </w:r>
+    </w:p>
+    <w:p>
+      <w:r>
+        <w:t>CREATE TABLESPACE booking_data</w:t>
+      </w:r>
     </w:p>
     <w:p>
       <w:r>
@@ -1543,90 +1967,44 @@
     </w:p>
     <w:p>
       <w:r>
-        <w:t xml:space="preserve">-- 3. Tạo </w:t>
-      </w:r>
-      <w:proofErr w:type="spellStart"/>
-      <w:r>
-        <w:t>user</w:t>
-      </w:r>
-      <w:proofErr w:type="spellEnd"/>
-      <w:r>
-        <w:t xml:space="preserve"> BOOKING_APP</w:t>
-      </w:r>
-    </w:p>
-    <w:p>
-      <w:r>
-        <w:t xml:space="preserve">CREATE USER </w:t>
-      </w:r>
-      <w:proofErr w:type="spellStart"/>
-      <w:r>
-        <w:t>booking_app</w:t>
-      </w:r>
-      <w:proofErr w:type="spellEnd"/>
-      <w:r>
-        <w:t xml:space="preserve"> IDENTIFIED BY 12345678</w:t>
-      </w:r>
-    </w:p>
-    <w:p>
-      <w:r>
-        <w:lastRenderedPageBreak/>
-        <w:t xml:space="preserve">  DEFAULT TABLESPACE </w:t>
-      </w:r>
-      <w:proofErr w:type="spellStart"/>
-      <w:r>
-        <w:t>booking_data</w:t>
-      </w:r>
-      <w:proofErr w:type="spellEnd"/>
-    </w:p>
-    <w:p>
-      <w:pPr>
-        <w:rPr>
-          <w:lang w:val="en-US"/>
-        </w:rPr>
-      </w:pPr>
-      <w:r>
-        <w:t xml:space="preserve">  QUOTA UNLIMITED ON </w:t>
-      </w:r>
-      <w:proofErr w:type="spellStart"/>
-      <w:r>
-        <w:t>booking_data</w:t>
-      </w:r>
-      <w:proofErr w:type="spellEnd"/>
-      <w:r>
-        <w:t>;</w:t>
-      </w:r>
-    </w:p>
-    <w:p>
-      <w:pPr>
-        <w:rPr>
-          <w:lang w:val="en-US"/>
-        </w:rPr>
-      </w:pPr>
-    </w:p>
-    <w:p>
-      <w:r>
-        <w:t xml:space="preserve">GRANT CONNECT, RESOURCE TO </w:t>
-      </w:r>
-      <w:proofErr w:type="spellStart"/>
-      <w:r>
-        <w:t>booking_app</w:t>
-      </w:r>
-      <w:proofErr w:type="spellEnd"/>
-      <w:r>
-        <w:t>;</w:t>
-      </w:r>
-    </w:p>
-    <w:p>
-      <w:r>
-        <w:t xml:space="preserve">GRANT DBA TO </w:t>
-      </w:r>
-      <w:proofErr w:type="spellStart"/>
-      <w:r>
-        <w:t>booking_app</w:t>
-      </w:r>
-      <w:proofErr w:type="spellEnd"/>
-      <w:r>
-        <w:t>;</w:t>
+        <w:t>-- 3. Tạo user BOOKING_APP</w:t>
+      </w:r>
+    </w:p>
+    <w:p>
+      <w:r>
+        <w:t>CREATE USER booking_app IDENTIFIED BY 12345678</w:t>
+      </w:r>
+    </w:p>
+    <w:p>
+      <w:r>
+        <w:t xml:space="preserve">  DEFAULT TABLESPACE booking_data</w:t>
+      </w:r>
+    </w:p>
+    <w:p>
+      <w:pPr>
+        <w:rPr>
+          <w:lang w:val="en-US"/>
+        </w:rPr>
+      </w:pPr>
+      <w:r>
+        <w:t xml:space="preserve">  QUOTA UNLIMITED ON booking_data;</w:t>
+      </w:r>
+    </w:p>
+    <w:p>
+      <w:pPr>
+        <w:rPr>
+          <w:lang w:val="en-US"/>
+        </w:rPr>
+      </w:pPr>
+    </w:p>
+    <w:p>
+      <w:r>
+        <w:t>GRANT CONNECT, RESOURCE TO booking_app;</w:t>
+      </w:r>
+    </w:p>
+    <w:p>
+      <w:r>
+        <w:t>GRANT DBA TO booking_app;</w:t>
       </w:r>
     </w:p>
     <w:p>
@@ -1755,85 +2133,46 @@
     </w:p>
     <w:p>
       <w:r>
-        <w:t xml:space="preserve">-- 4. Tạo </w:t>
-      </w:r>
-      <w:proofErr w:type="spellStart"/>
-      <w:r>
-        <w:t>user</w:t>
-      </w:r>
-      <w:proofErr w:type="spellEnd"/>
-      <w:r>
-        <w:t xml:space="preserve"> NGUOIDUNG_USER</w:t>
-      </w:r>
-    </w:p>
-    <w:p>
-      <w:r>
-        <w:t xml:space="preserve">CREATE USER </w:t>
-      </w:r>
-      <w:proofErr w:type="spellStart"/>
+        <w:t>-- 4. Tạo user NGUOIDUNG_USER</w:t>
+      </w:r>
+    </w:p>
+    <w:p>
+      <w:r>
+        <w:t>CREATE USER nguoidung_user IDENTIFIED BY 12345678</w:t>
+      </w:r>
+    </w:p>
+    <w:p>
+      <w:r>
+        <w:t xml:space="preserve">  DEFAULT TABLESPACE booking_data</w:t>
+      </w:r>
+    </w:p>
+    <w:p>
+      <w:r>
+        <w:t xml:space="preserve">  QUOTA UNLIMITED ON booking_data;</w:t>
+      </w:r>
+    </w:p>
+    <w:p>
+      <w:r>
+        <w:t>GRANT CONNECT TO nguoidung_user;</w:t>
+      </w:r>
+    </w:p>
+    <w:p>
+      <w:pPr>
+        <w:rPr>
+          <w:lang w:val="en-US"/>
+        </w:rPr>
+      </w:pPr>
+      <w:r>
+        <w:t xml:space="preserve">GRANT SELECT ANY TABLE TO </w:t>
+      </w:r>
       <w:r>
         <w:t>nguoidung_user</w:t>
       </w:r>
-      <w:proofErr w:type="spellEnd"/>
-      <w:r>
-        <w:t xml:space="preserve"> IDENTIFIED BY 12345678</w:t>
-      </w:r>
-    </w:p>
-    <w:p>
-      <w:r>
-        <w:t xml:space="preserve">  DEFAULT TABLESPACE </w:t>
-      </w:r>
-      <w:proofErr w:type="spellStart"/>
-      <w:r>
-        <w:t>booking_data</w:t>
-      </w:r>
-      <w:proofErr w:type="spellEnd"/>
-    </w:p>
-    <w:p>
-      <w:r>
-        <w:t xml:space="preserve">  QUOTA UNLIMITED ON </w:t>
-      </w:r>
-      <w:proofErr w:type="spellStart"/>
-      <w:r>
-        <w:t>booking_data</w:t>
-      </w:r>
-      <w:proofErr w:type="spellEnd"/>
       <w:r>
         <w:t>;</w:t>
       </w:r>
     </w:p>
     <w:p>
-      <w:r>
-        <w:t xml:space="preserve">GRANT CONNECT TO </w:t>
-      </w:r>
-      <w:proofErr w:type="spellStart"/>
-      <w:r>
-        <w:t>nguoidung_user</w:t>
-      </w:r>
-      <w:proofErr w:type="spellEnd"/>
-      <w:r>
-        <w:t>;</w:t>
-      </w:r>
-    </w:p>
-    <w:p>
-      <w:pPr>
-        <w:rPr>
-          <w:lang w:val="en-US"/>
-        </w:rPr>
-      </w:pPr>
-      <w:r>
-        <w:t xml:space="preserve">GRANT SELECT ANY TABLE TO </w:t>
-      </w:r>
-      <w:proofErr w:type="spellStart"/>
-      <w:r>
-        <w:t>nguoidung_user</w:t>
-      </w:r>
-      <w:proofErr w:type="spellEnd"/>
-      <w:r>
-        <w:t>;</w:t>
-      </w:r>
-    </w:p>
-    <w:p>
       <w:pPr>
         <w:rPr>
           <w:lang w:val="en-US"/>
@@ -1866,62 +2205,22 @@
     </w:p>
     <w:p>
       <w:r>
-        <w:t xml:space="preserve">GRANT INSERT ON </w:t>
-      </w:r>
-      <w:proofErr w:type="spellStart"/>
-      <w:r>
-        <w:t>booking_app.nguoidung</w:t>
-      </w:r>
-      <w:proofErr w:type="spellEnd"/>
-      <w:r>
-        <w:t xml:space="preserve">   TO </w:t>
-      </w:r>
-      <w:proofErr w:type="spellStart"/>
-      <w:r>
-        <w:t>nguoidung_user</w:t>
-      </w:r>
-      <w:proofErr w:type="spellEnd"/>
-      <w:r>
-        <w:t>;</w:t>
-      </w:r>
-    </w:p>
-    <w:p>
-      <w:r>
-        <w:t xml:space="preserve">GRANT INSERT ON </w:t>
-      </w:r>
-      <w:proofErr w:type="spellStart"/>
-      <w:r>
-        <w:t>booking_app.khachhang</w:t>
-      </w:r>
-      <w:proofErr w:type="spellEnd"/>
-      <w:r>
-        <w:t xml:space="preserve">   TO </w:t>
-      </w:r>
-      <w:proofErr w:type="spellStart"/>
-      <w:r>
-        <w:t>nguoidung_user</w:t>
-      </w:r>
-      <w:proofErr w:type="spellEnd"/>
-      <w:r>
-        <w:t>;</w:t>
-      </w:r>
-    </w:p>
-    <w:p>
-      <w:pPr>
-        <w:rPr>
-          <w:lang w:val="en-US"/>
-        </w:rPr>
-      </w:pPr>
-      <w:r>
-        <w:t xml:space="preserve">GRANT INSERT ON </w:t>
-      </w:r>
-      <w:proofErr w:type="spellStart"/>
-      <w:r>
-        <w:t>booking_app</w:t>
-      </w:r>
-      <w:proofErr w:type="spellEnd"/>
-      <w:r>
-        <w:t>.</w:t>
+        <w:t>GRANT INSERT ON booking_app.nguoidung   TO nguoidung_user;</w:t>
+      </w:r>
+    </w:p>
+    <w:p>
+      <w:r>
+        <w:t>GRANT INSERT ON booking_app.khachhang   TO nguoidung_user;</w:t>
+      </w:r>
+    </w:p>
+    <w:p>
+      <w:pPr>
+        <w:rPr>
+          <w:lang w:val="en-US"/>
+        </w:rPr>
+      </w:pPr>
+      <w:r>
+        <w:t>GRANT INSERT ON booking_app.</w:t>
       </w:r>
       <w:proofErr w:type="spellStart"/>
       <w:r>
@@ -1932,15 +2231,7 @@
       </w:r>
       <w:proofErr w:type="spellEnd"/>
       <w:r>
-        <w:t xml:space="preserve"> TO </w:t>
-      </w:r>
-      <w:proofErr w:type="spellStart"/>
-      <w:r>
-        <w:t>nguoidung_user</w:t>
-      </w:r>
-      <w:proofErr w:type="spellEnd"/>
-      <w:r>
-        <w:t>;</w:t>
+        <w:t xml:space="preserve"> TO nguoidung_user;</w:t>
       </w:r>
     </w:p>
     <w:p>
@@ -2026,6 +2317,7 @@
         </w:rPr>
         <w:t>--</w:t>
       </w:r>
+      <w:proofErr w:type="gramStart"/>
       <w:r>
         <w:rPr>
           <w:color w:val="000000" w:themeColor="text1"/>
@@ -2042,9 +2334,9 @@
           <w:szCs w:val="32"/>
           <w:lang w:val="en-US"/>
         </w:rPr>
-        <w:t xml:space="preserve">Tạo user </w:t>
-      </w:r>
-      <w:proofErr w:type="spellStart"/>
+        <w:t>Tạo</w:t>
+      </w:r>
+      <w:proofErr w:type="gramEnd"/>
       <w:r>
         <w:rPr>
           <w:color w:val="000000" w:themeColor="text1"/>
@@ -2052,9 +2344,9 @@
           <w:szCs w:val="32"/>
           <w:lang w:val="en-US"/>
         </w:rPr>
-        <w:t>cho</w:t>
-      </w:r>
-      <w:proofErr w:type="spellEnd"/>
+        <w:t xml:space="preserve"> user </w:t>
+      </w:r>
+      <w:proofErr w:type="spellStart"/>
       <w:r>
         <w:rPr>
           <w:color w:val="000000" w:themeColor="text1"/>
@@ -2062,9 +2354,9 @@
           <w:szCs w:val="32"/>
           <w:lang w:val="en-US"/>
         </w:rPr>
-        <w:t xml:space="preserve"> </w:t>
-      </w:r>
-      <w:proofErr w:type="spellStart"/>
+        <w:t>cho</w:t>
+      </w:r>
+      <w:proofErr w:type="spellEnd"/>
       <w:r>
         <w:rPr>
           <w:color w:val="000000" w:themeColor="text1"/>
@@ -2072,9 +2364,9 @@
           <w:szCs w:val="32"/>
           <w:lang w:val="en-US"/>
         </w:rPr>
-        <w:t>khách</w:t>
-      </w:r>
-      <w:proofErr w:type="spellEnd"/>
+        <w:t xml:space="preserve"> </w:t>
+      </w:r>
+      <w:proofErr w:type="spellStart"/>
       <w:r>
         <w:rPr>
           <w:color w:val="000000" w:themeColor="text1"/>
@@ -2082,9 +2374,9 @@
           <w:szCs w:val="32"/>
           <w:lang w:val="en-US"/>
         </w:rPr>
-        <w:t xml:space="preserve"> </w:t>
-      </w:r>
-      <w:proofErr w:type="spellStart"/>
+        <w:t>khách</w:t>
+      </w:r>
+      <w:proofErr w:type="spellEnd"/>
       <w:r>
         <w:rPr>
           <w:color w:val="000000" w:themeColor="text1"/>
@@ -2092,9 +2384,9 @@
           <w:szCs w:val="32"/>
           <w:lang w:val="en-US"/>
         </w:rPr>
-        <w:t>sạn</w:t>
-      </w:r>
-      <w:proofErr w:type="spellEnd"/>
+        <w:t xml:space="preserve"> </w:t>
+      </w:r>
+      <w:proofErr w:type="spellStart"/>
       <w:r>
         <w:rPr>
           <w:color w:val="000000" w:themeColor="text1"/>
@@ -2102,9 +2394,9 @@
           <w:szCs w:val="32"/>
           <w:lang w:val="en-US"/>
         </w:rPr>
-        <w:t xml:space="preserve"> </w:t>
-      </w:r>
-      <w:proofErr w:type="spellStart"/>
+        <w:t>sạn</w:t>
+      </w:r>
+      <w:proofErr w:type="spellEnd"/>
       <w:r>
         <w:rPr>
           <w:color w:val="000000" w:themeColor="text1"/>
@@ -2112,9 +2404,9 @@
           <w:szCs w:val="32"/>
           <w:lang w:val="en-US"/>
         </w:rPr>
-        <w:t>và</w:t>
-      </w:r>
-      <w:proofErr w:type="spellEnd"/>
+        <w:t xml:space="preserve"> </w:t>
+      </w:r>
+      <w:proofErr w:type="spellStart"/>
       <w:r>
         <w:rPr>
           <w:color w:val="000000" w:themeColor="text1"/>
@@ -2122,9 +2414,9 @@
           <w:szCs w:val="32"/>
           <w:lang w:val="en-US"/>
         </w:rPr>
-        <w:t xml:space="preserve"> </w:t>
-      </w:r>
-      <w:proofErr w:type="spellStart"/>
+        <w:t>và</w:t>
+      </w:r>
+      <w:proofErr w:type="spellEnd"/>
       <w:r>
         <w:rPr>
           <w:color w:val="000000" w:themeColor="text1"/>
@@ -2132,9 +2424,9 @@
           <w:szCs w:val="32"/>
           <w:lang w:val="en-US"/>
         </w:rPr>
-        <w:t>cấp</w:t>
-      </w:r>
-      <w:proofErr w:type="spellEnd"/>
+        <w:t xml:space="preserve"> </w:t>
+      </w:r>
+      <w:proofErr w:type="spellStart"/>
       <w:r>
         <w:rPr>
           <w:color w:val="000000" w:themeColor="text1"/>
@@ -2142,9 +2434,9 @@
           <w:szCs w:val="32"/>
           <w:lang w:val="en-US"/>
         </w:rPr>
-        <w:t xml:space="preserve"> </w:t>
-      </w:r>
-      <w:proofErr w:type="spellStart"/>
+        <w:t>cấp</w:t>
+      </w:r>
+      <w:proofErr w:type="spellEnd"/>
       <w:r>
         <w:rPr>
           <w:color w:val="000000" w:themeColor="text1"/>
@@ -2152,6 +2444,16 @@
           <w:szCs w:val="32"/>
           <w:lang w:val="en-US"/>
         </w:rPr>
+        <w:t xml:space="preserve"> </w:t>
+      </w:r>
+      <w:proofErr w:type="spellStart"/>
+      <w:r>
+        <w:rPr>
+          <w:color w:val="000000" w:themeColor="text1"/>
+          <w:sz w:val="32"/>
+          <w:szCs w:val="32"/>
+          <w:lang w:val="en-US"/>
+        </w:rPr>
         <w:t>quyền</w:t>
       </w:r>
       <w:proofErr w:type="spellEnd"/>
@@ -2222,177 +2524,186 @@
           <w:color w:val="000000" w:themeColor="text1"/>
           <w:lang w:val="en-US"/>
         </w:rPr>
+        <w:t xml:space="preserve">  </w:t>
+      </w:r>
+      <w:r>
+        <w:t>DEFAULT TABLESPACE booking_data</w:t>
+      </w:r>
+    </w:p>
+    <w:p>
+      <w:pPr>
+        <w:rPr>
+          <w:lang w:val="en-US"/>
+        </w:rPr>
+      </w:pPr>
+      <w:r>
+        <w:t xml:space="preserve">  QUOTA UNLIMITED ON booking_data;</w:t>
+      </w:r>
+    </w:p>
+    <w:p>
+      <w:pPr>
+        <w:rPr>
+          <w:lang w:val="en-US"/>
+        </w:rPr>
+      </w:pPr>
+    </w:p>
+    <w:p>
+      <w:pPr>
+        <w:rPr>
+          <w:lang w:val="en-US"/>
+        </w:rPr>
+      </w:pPr>
+      <w:r>
+        <w:rPr>
+          <w:lang w:val="en-US"/>
+        </w:rPr>
+        <w:t xml:space="preserve">GRANT CREATE SESSION TO </w:t>
+      </w:r>
+      <w:proofErr w:type="spellStart"/>
+      <w:proofErr w:type="gramStart"/>
+      <w:r>
+        <w:rPr>
+          <w:lang w:val="en-US"/>
+        </w:rPr>
+        <w:t>khachsan</w:t>
+      </w:r>
+      <w:proofErr w:type="spellEnd"/>
+      <w:r>
+        <w:rPr>
+          <w:lang w:val="en-US"/>
+        </w:rPr>
+        <w:t>;</w:t>
+      </w:r>
+      <w:proofErr w:type="gramEnd"/>
+    </w:p>
+    <w:p>
+      <w:pPr>
+        <w:rPr>
+          <w:lang w:val="en-US"/>
+        </w:rPr>
+      </w:pPr>
+      <w:r>
+        <w:rPr>
+          <w:lang w:val="en-US"/>
+        </w:rPr>
+        <w:t xml:space="preserve">GRANT INSERT, DELETE, UPDATE ON </w:t>
+      </w:r>
+      <w:proofErr w:type="spellStart"/>
+      <w:r>
+        <w:rPr>
+          <w:lang w:val="en-US"/>
+        </w:rPr>
+        <w:t>booking_</w:t>
+      </w:r>
+      <w:proofErr w:type="gramStart"/>
+      <w:r>
+        <w:rPr>
+          <w:lang w:val="en-US"/>
+        </w:rPr>
+        <w:t>app.phong</w:t>
+      </w:r>
+      <w:proofErr w:type="spellEnd"/>
+      <w:proofErr w:type="gramEnd"/>
+      <w:r>
+        <w:rPr>
+          <w:lang w:val="en-US"/>
+        </w:rPr>
+        <w:t xml:space="preserve"> TO </w:t>
+      </w:r>
+      <w:proofErr w:type="spellStart"/>
+      <w:proofErr w:type="gramStart"/>
+      <w:r>
+        <w:rPr>
+          <w:lang w:val="en-US"/>
+        </w:rPr>
+        <w:t>khachsan</w:t>
+      </w:r>
+      <w:proofErr w:type="spellEnd"/>
+      <w:r>
+        <w:rPr>
+          <w:lang w:val="en-US"/>
+        </w:rPr>
+        <w:t>;</w:t>
+      </w:r>
+      <w:proofErr w:type="gramEnd"/>
+    </w:p>
+    <w:p>
+      <w:pPr>
+        <w:rPr>
+          <w:lang w:val="en-US"/>
+        </w:rPr>
+      </w:pPr>
+      <w:r>
+        <w:rPr>
+          <w:lang w:val="en-US"/>
+        </w:rPr>
+        <w:t xml:space="preserve">GRANT SELECT </w:t>
+      </w:r>
+    </w:p>
+    <w:p>
+      <w:pPr>
+        <w:rPr>
+          <w:lang w:val="en-US"/>
+        </w:rPr>
+      </w:pPr>
+      <w:r>
+        <w:rPr>
+          <w:lang w:val="en-US"/>
+        </w:rPr>
+        <w:t xml:space="preserve">  ON </w:t>
+      </w:r>
+      <w:proofErr w:type="spellStart"/>
+      <w:r>
+        <w:rPr>
+          <w:lang w:val="en-US"/>
+        </w:rPr>
+        <w:t>booking_</w:t>
+      </w:r>
+      <w:proofErr w:type="gramStart"/>
+      <w:r>
+        <w:rPr>
+          <w:lang w:val="en-US"/>
+        </w:rPr>
+        <w:t>app.phong</w:t>
+      </w:r>
+      <w:proofErr w:type="spellEnd"/>
+      <w:proofErr w:type="gramEnd"/>
+      <w:r>
+        <w:rPr>
+          <w:lang w:val="en-US"/>
+        </w:rPr>
+        <w:t xml:space="preserve"> </w:t>
+      </w:r>
+    </w:p>
+    <w:p>
+      <w:pPr>
+        <w:rPr>
+          <w:lang w:val="en-US"/>
+        </w:rPr>
+      </w:pPr>
+      <w:r>
+        <w:rPr>
+          <w:lang w:val="en-US"/>
+        </w:rPr>
         <w:lastRenderedPageBreak/>
-        <w:t xml:space="preserve">  </w:t>
-      </w:r>
-      <w:r>
-        <w:t xml:space="preserve">DEFAULT TABLESPACE </w:t>
-      </w:r>
-      <w:proofErr w:type="spellStart"/>
-      <w:r>
-        <w:t>booking_data</w:t>
-      </w:r>
-      <w:proofErr w:type="spellEnd"/>
-    </w:p>
-    <w:p>
-      <w:pPr>
-        <w:rPr>
-          <w:lang w:val="en-US"/>
-        </w:rPr>
-      </w:pPr>
-      <w:r>
-        <w:t xml:space="preserve">  QUOTA UNLIMITED ON </w:t>
-      </w:r>
-      <w:proofErr w:type="spellStart"/>
-      <w:r>
-        <w:t>booking_data</w:t>
-      </w:r>
-      <w:proofErr w:type="spellEnd"/>
-      <w:r>
+        <w:t xml:space="preserve">  TO </w:t>
+      </w:r>
+      <w:proofErr w:type="spellStart"/>
+      <w:proofErr w:type="gramStart"/>
+      <w:r>
+        <w:rPr>
+          <w:lang w:val="en-US"/>
+        </w:rPr>
+        <w:t>khachsan</w:t>
+      </w:r>
+      <w:proofErr w:type="spellEnd"/>
+      <w:r>
+        <w:rPr>
+          <w:lang w:val="en-US"/>
+        </w:rPr>
         <w:t>;</w:t>
       </w:r>
-    </w:p>
-    <w:p>
-      <w:pPr>
-        <w:rPr>
-          <w:lang w:val="en-US"/>
-        </w:rPr>
-      </w:pPr>
-    </w:p>
-    <w:p>
-      <w:pPr>
-        <w:rPr>
-          <w:lang w:val="en-US"/>
-        </w:rPr>
-      </w:pPr>
-      <w:r>
-        <w:rPr>
-          <w:lang w:val="en-US"/>
-        </w:rPr>
-        <w:t xml:space="preserve">GRANT CREATE SESSION TO </w:t>
-      </w:r>
-      <w:proofErr w:type="spellStart"/>
-      <w:r>
-        <w:rPr>
-          <w:lang w:val="en-US"/>
-        </w:rPr>
-        <w:t>khachsan</w:t>
-      </w:r>
-      <w:proofErr w:type="spellEnd"/>
-      <w:r>
-        <w:rPr>
-          <w:lang w:val="en-US"/>
-        </w:rPr>
-        <w:t>;</w:t>
-      </w:r>
-    </w:p>
-    <w:p>
-      <w:pPr>
-        <w:rPr>
-          <w:lang w:val="en-US"/>
-        </w:rPr>
-      </w:pPr>
-      <w:r>
-        <w:rPr>
-          <w:lang w:val="en-US"/>
-        </w:rPr>
-        <w:t xml:space="preserve">GRANT INSERT, DELETE, UPDATE ON </w:t>
-      </w:r>
-      <w:proofErr w:type="spellStart"/>
-      <w:r>
-        <w:rPr>
-          <w:lang w:val="en-US"/>
-        </w:rPr>
-        <w:t>booking_app.phong</w:t>
-      </w:r>
-      <w:proofErr w:type="spellEnd"/>
-      <w:r>
-        <w:rPr>
-          <w:lang w:val="en-US"/>
-        </w:rPr>
-        <w:t xml:space="preserve"> TO </w:t>
-      </w:r>
-      <w:proofErr w:type="spellStart"/>
-      <w:r>
-        <w:rPr>
-          <w:lang w:val="en-US"/>
-        </w:rPr>
-        <w:t>khachsan</w:t>
-      </w:r>
-      <w:proofErr w:type="spellEnd"/>
-      <w:r>
-        <w:rPr>
-          <w:lang w:val="en-US"/>
-        </w:rPr>
-        <w:t>;</w:t>
-      </w:r>
-    </w:p>
-    <w:p>
-      <w:pPr>
-        <w:rPr>
-          <w:lang w:val="en-US"/>
-        </w:rPr>
-      </w:pPr>
-      <w:r>
-        <w:rPr>
-          <w:lang w:val="en-US"/>
-        </w:rPr>
-        <w:t xml:space="preserve">GRANT SELECT </w:t>
-      </w:r>
-    </w:p>
-    <w:p>
-      <w:pPr>
-        <w:rPr>
-          <w:lang w:val="en-US"/>
-        </w:rPr>
-      </w:pPr>
-      <w:r>
-        <w:rPr>
-          <w:lang w:val="en-US"/>
-        </w:rPr>
-        <w:t xml:space="preserve">  ON </w:t>
-      </w:r>
-      <w:proofErr w:type="spellStart"/>
-      <w:r>
-        <w:rPr>
-          <w:lang w:val="en-US"/>
-        </w:rPr>
-        <w:t>booking_app.phong</w:t>
-      </w:r>
-      <w:proofErr w:type="spellEnd"/>
-      <w:r>
-        <w:rPr>
-          <w:lang w:val="en-US"/>
-        </w:rPr>
-        <w:t xml:space="preserve"> </w:t>
-      </w:r>
-    </w:p>
-    <w:p>
-      <w:pPr>
-        <w:rPr>
-          <w:lang w:val="en-US"/>
-        </w:rPr>
-      </w:pPr>
-      <w:r>
-        <w:rPr>
-          <w:lang w:val="en-US"/>
-        </w:rPr>
-        <w:t xml:space="preserve">  TO </w:t>
-      </w:r>
-      <w:proofErr w:type="spellStart"/>
-      <w:r>
-        <w:rPr>
-          <w:lang w:val="en-US"/>
-        </w:rPr>
-        <w:t>khachsan</w:t>
-      </w:r>
-      <w:proofErr w:type="spellEnd"/>
-      <w:r>
-        <w:rPr>
-          <w:lang w:val="en-US"/>
-        </w:rPr>
-        <w:t>;</w:t>
-      </w:r>
+      <w:proofErr w:type="gramEnd"/>
     </w:p>
     <w:p/>
     <w:sectPr>
@@ -2406,7 +2717,7 @@
 </file>
 
 <file path=word/numbering.xml><?xml version="1.0" encoding="utf-8"?>
-<w:numbering xmlns:wpc="http://schemas.microsoft.com/office/word/2010/wordprocessingCanvas" xmlns:cx="http://schemas.microsoft.com/office/drawing/2014/chartex" xmlns:cx1="http://schemas.microsoft.com/office/drawing/2015/9/8/chartex" xmlns:cx2="http://schemas.microsoft.com/office/drawing/2015/10/21/chartex" xmlns:cx3="http://schemas.microsoft.com/office/drawing/2016/5/9/chartex" xmlns:cx4="http://schemas.microsoft.com/office/drawing/2016/5/10/chartex" xmlns:cx5="http://schemas.microsoft.com/office/drawing/2016/5/11/chartex" xmlns:cx6="http://schemas.microsoft.com/office/drawing/2016/5/12/chartex" xmlns:cx7="http://schemas.microsoft.com/office/drawing/2016/5/13/chartex" xmlns:cx8="http://schemas.microsoft.com/office/drawing/2016/5/14/chartex" xmlns:mc="http://schemas.openxmlformats.org/markup-compatibility/2006" xmlns:aink="http://schemas.microsoft.com/office/drawing/2016/ink" xmlns:am3d="http://schemas.microsoft.com/office/drawing/2017/model3d" xmlns:o="urn:schemas-microsoft-com:office:office" xmlns:oel="http://schemas.microsoft.com/office/2019/extlst" xmlns:r="http://schemas.openxmlformats.org/officeDocument/2006/relationships" xmlns:m="http://schemas.openxmlformats.org/officeDocument/2006/math" xmlns:v="urn:schemas-microsoft-com:vml" xmlns:wp14="http://schemas.microsoft.com/office/word/2010/wordprocessingDrawing" xmlns:wp="http://schemas.openxmlformats.org/drawingml/2006/wordprocessingDrawing" xmlns:w10="urn:schemas-microsoft-com:office:word" xmlns:w="http://schemas.openxmlformats.org/wordprocessingml/2006/main" xmlns:w14="http://schemas.microsoft.com/office/word/2010/wordml" xmlns:w15="http://schemas.microsoft.com/office/word/2012/wordml" xmlns:w16cex="http://schemas.microsoft.com/office/word/2018/wordml/cex" xmlns:w16cid="http://schemas.microsoft.com/office/word/2016/wordml/cid" xmlns:w16="http://schemas.microsoft.com/office/word/2018/wordml" xmlns:w16sdtdh="http://schemas.microsoft.com/office/word/2020/wordml/sdtdatahash" xmlns:w16se="http://schemas.microsoft.com/office/word/2015/wordml/symex" xmlns:wpg="http://schemas.microsoft.com/office/word/2010/wordprocessingGroup" xmlns:wpi="http://schemas.microsoft.com/office/word/2010/wordprocessingInk" xmlns:wne="http://schemas.microsoft.com/office/word/2006/wordml" xmlns:wps="http://schemas.microsoft.com/office/word/2010/wordprocessingShape" mc:Ignorable="w14 w15 w16se w16cid w16 w16cex w16sdtdh wp14">
+<w:numbering xmlns:wpc="http://schemas.microsoft.com/office/word/2010/wordprocessingCanvas" xmlns:cx="http://schemas.microsoft.com/office/drawing/2014/chartex" xmlns:cx1="http://schemas.microsoft.com/office/drawing/2015/9/8/chartex" xmlns:cx2="http://schemas.microsoft.com/office/drawing/2015/10/21/chartex" xmlns:cx3="http://schemas.microsoft.com/office/drawing/2016/5/9/chartex" xmlns:cx4="http://schemas.microsoft.com/office/drawing/2016/5/10/chartex" xmlns:cx5="http://schemas.microsoft.com/office/drawing/2016/5/11/chartex" xmlns:cx6="http://schemas.microsoft.com/office/drawing/2016/5/12/chartex" xmlns:cx7="http://schemas.microsoft.com/office/drawing/2016/5/13/chartex" xmlns:cx8="http://schemas.microsoft.com/office/drawing/2016/5/14/chartex" xmlns:mc="http://schemas.openxmlformats.org/markup-compatibility/2006" xmlns:aink="http://schemas.microsoft.com/office/drawing/2016/ink" xmlns:am3d="http://schemas.microsoft.com/office/drawing/2017/model3d" xmlns:o="urn:schemas-microsoft-com:office:office" xmlns:oel="http://schemas.microsoft.com/office/2019/extlst" xmlns:r="http://schemas.openxmlformats.org/officeDocument/2006/relationships" xmlns:m="http://schemas.openxmlformats.org/officeDocument/2006/math" xmlns:v="urn:schemas-microsoft-com:vml" xmlns:wp14="http://schemas.microsoft.com/office/word/2010/wordprocessingDrawing" xmlns:wp="http://schemas.openxmlformats.org/drawingml/2006/wordprocessingDrawing" xmlns:w10="urn:schemas-microsoft-com:office:word" xmlns:w="http://schemas.openxmlformats.org/wordprocessingml/2006/main" xmlns:w14="http://schemas.microsoft.com/office/word/2010/wordml" xmlns:w15="http://schemas.microsoft.com/office/word/2012/wordml" xmlns:w16cex="http://schemas.microsoft.com/office/word/2018/wordml/cex" xmlns:w16cid="http://schemas.microsoft.com/office/word/2016/wordml/cid" xmlns:w16="http://schemas.microsoft.com/office/word/2018/wordml" xmlns:w16du="http://schemas.microsoft.com/office/word/2023/wordml/word16du" xmlns:w16sdtdh="http://schemas.microsoft.com/office/word/2020/wordml/sdtdatahash" xmlns:w16sdtfl="http://schemas.microsoft.com/office/word/2024/wordml/sdtformatlock" xmlns:w16se="http://schemas.microsoft.com/office/word/2015/wordml/symex" xmlns:wpg="http://schemas.microsoft.com/office/word/2010/wordprocessingGroup" xmlns:wpi="http://schemas.microsoft.com/office/word/2010/wordprocessingInk" xmlns:wne="http://schemas.microsoft.com/office/word/2006/wordml" xmlns:wps="http://schemas.microsoft.com/office/word/2010/wordprocessingShape" mc:Ignorable="w14 w15 w16se w16cid w16 w16cex w16sdtdh w16sdtfl w16du wp14">
   <w:abstractNum w:abstractNumId="0" w15:restartNumberingAfterBreak="0">
     <w:nsid w:val="3F8342A0"/>
     <w:multiLevelType w:val="hybridMultilevel"/>
@@ -2526,7 +2837,7 @@
 </file>
 
 <file path=word/styles.xml><?xml version="1.0" encoding="utf-8"?>
-<w:styles xmlns:mc="http://schemas.openxmlformats.org/markup-compatibility/2006" xmlns:r="http://schemas.openxmlformats.org/officeDocument/2006/relationships" xmlns:w="http://schemas.openxmlformats.org/wordprocessingml/2006/main" xmlns:w14="http://schemas.microsoft.com/office/word/2010/wordml" xmlns:w15="http://schemas.microsoft.com/office/word/2012/wordml" xmlns:w16cex="http://schemas.microsoft.com/office/word/2018/wordml/cex" xmlns:w16cid="http://schemas.microsoft.com/office/word/2016/wordml/cid" xmlns:w16="http://schemas.microsoft.com/office/word/2018/wordml" xmlns:w16sdtdh="http://schemas.microsoft.com/office/word/2020/wordml/sdtdatahash" xmlns:w16se="http://schemas.microsoft.com/office/word/2015/wordml/symex" mc:Ignorable="w14 w15 w16se w16cid w16 w16cex w16sdtdh">
+<w:styles xmlns:mc="http://schemas.openxmlformats.org/markup-compatibility/2006" xmlns:r="http://schemas.openxmlformats.org/officeDocument/2006/relationships" xmlns:w="http://schemas.openxmlformats.org/wordprocessingml/2006/main" xmlns:w14="http://schemas.microsoft.com/office/word/2010/wordml" xmlns:w15="http://schemas.microsoft.com/office/word/2012/wordml" xmlns:w16cex="http://schemas.microsoft.com/office/word/2018/wordml/cex" xmlns:w16cid="http://schemas.microsoft.com/office/word/2016/wordml/cid" xmlns:w16="http://schemas.microsoft.com/office/word/2018/wordml" xmlns:w16du="http://schemas.microsoft.com/office/word/2023/wordml/word16du" xmlns:w16sdtdh="http://schemas.microsoft.com/office/word/2020/wordml/sdtdatahash" xmlns:w16sdtfl="http://schemas.microsoft.com/office/word/2024/wordml/sdtformatlock" xmlns:w16se="http://schemas.microsoft.com/office/word/2015/wordml/symex" mc:Ignorable="w14 w15 w16se w16cid w16 w16cex w16sdtdh w16sdtfl w16du">
   <w:docDefaults>
     <w:rPrDefault>
       <w:rPr>
@@ -2922,18 +3233,18 @@
     <w:lsdException w:name="Unresolved Mention" w:semiHidden="1" w:unhideWhenUsed="1"/>
     <w:lsdException w:name="Smart Link" w:semiHidden="1" w:unhideWhenUsed="1"/>
   </w:latentStyles>
-  <w:style w:type="paragraph" w:default="1" w:styleId="Binhthng">
+  <w:style w:type="paragraph" w:default="1" w:styleId="Normal">
     <w:name w:val="Normal"/>
     <w:qFormat/>
     <w:rPr>
       <w:lang w:val="vi-VN"/>
     </w:rPr>
   </w:style>
-  <w:style w:type="paragraph" w:styleId="u1">
+  <w:style w:type="paragraph" w:styleId="Heading1">
     <w:name w:val="heading 1"/>
-    <w:basedOn w:val="Binhthng"/>
-    <w:next w:val="Binhthng"/>
-    <w:link w:val="u1Char"/>
+    <w:basedOn w:val="Normal"/>
+    <w:next w:val="Normal"/>
+    <w:link w:val="Heading1Char"/>
     <w:uiPriority w:val="9"/>
     <w:qFormat/>
     <w:rsid w:val="00570C90"/>
@@ -2950,11 +3261,11 @@
       <w:szCs w:val="40"/>
     </w:rPr>
   </w:style>
-  <w:style w:type="paragraph" w:styleId="u2">
+  <w:style w:type="paragraph" w:styleId="Heading2">
     <w:name w:val="heading 2"/>
-    <w:basedOn w:val="Binhthng"/>
-    <w:next w:val="Binhthng"/>
-    <w:link w:val="u2Char"/>
+    <w:basedOn w:val="Normal"/>
+    <w:next w:val="Normal"/>
+    <w:link w:val="Heading2Char"/>
     <w:uiPriority w:val="9"/>
     <w:semiHidden/>
     <w:unhideWhenUsed/>
@@ -2973,11 +3284,11 @@
       <w:szCs w:val="32"/>
     </w:rPr>
   </w:style>
-  <w:style w:type="paragraph" w:styleId="u3">
+  <w:style w:type="paragraph" w:styleId="Heading3">
     <w:name w:val="heading 3"/>
-    <w:basedOn w:val="Binhthng"/>
-    <w:next w:val="Binhthng"/>
-    <w:link w:val="u3Char"/>
+    <w:basedOn w:val="Normal"/>
+    <w:next w:val="Normal"/>
+    <w:link w:val="Heading3Char"/>
     <w:uiPriority w:val="9"/>
     <w:semiHidden/>
     <w:unhideWhenUsed/>
@@ -2996,11 +3307,11 @@
       <w:szCs w:val="28"/>
     </w:rPr>
   </w:style>
-  <w:style w:type="paragraph" w:styleId="u4">
+  <w:style w:type="paragraph" w:styleId="Heading4">
     <w:name w:val="heading 4"/>
-    <w:basedOn w:val="Binhthng"/>
-    <w:next w:val="Binhthng"/>
-    <w:link w:val="u4Char"/>
+    <w:basedOn w:val="Normal"/>
+    <w:next w:val="Normal"/>
+    <w:link w:val="Heading4Char"/>
     <w:uiPriority w:val="9"/>
     <w:semiHidden/>
     <w:unhideWhenUsed/>
@@ -3019,11 +3330,11 @@
       <w:color w:val="0F4761" w:themeColor="accent1" w:themeShade="BF"/>
     </w:rPr>
   </w:style>
-  <w:style w:type="paragraph" w:styleId="u5">
+  <w:style w:type="paragraph" w:styleId="Heading5">
     <w:name w:val="heading 5"/>
-    <w:basedOn w:val="Binhthng"/>
-    <w:next w:val="Binhthng"/>
-    <w:link w:val="u5Char"/>
+    <w:basedOn w:val="Normal"/>
+    <w:next w:val="Normal"/>
+    <w:link w:val="Heading5Char"/>
     <w:uiPriority w:val="9"/>
     <w:semiHidden/>
     <w:unhideWhenUsed/>
@@ -3040,11 +3351,11 @@
       <w:color w:val="0F4761" w:themeColor="accent1" w:themeShade="BF"/>
     </w:rPr>
   </w:style>
-  <w:style w:type="paragraph" w:styleId="u6">
+  <w:style w:type="paragraph" w:styleId="Heading6">
     <w:name w:val="heading 6"/>
-    <w:basedOn w:val="Binhthng"/>
-    <w:next w:val="Binhthng"/>
-    <w:link w:val="u6Char"/>
+    <w:basedOn w:val="Normal"/>
+    <w:next w:val="Normal"/>
+    <w:link w:val="Heading6Char"/>
     <w:uiPriority w:val="9"/>
     <w:semiHidden/>
     <w:unhideWhenUsed/>
@@ -3063,11 +3374,11 @@
       <w:color w:val="595959" w:themeColor="text1" w:themeTint="A6"/>
     </w:rPr>
   </w:style>
-  <w:style w:type="paragraph" w:styleId="u7">
+  <w:style w:type="paragraph" w:styleId="Heading7">
     <w:name w:val="heading 7"/>
-    <w:basedOn w:val="Binhthng"/>
-    <w:next w:val="Binhthng"/>
-    <w:link w:val="u7Char"/>
+    <w:basedOn w:val="Normal"/>
+    <w:next w:val="Normal"/>
+    <w:link w:val="Heading7Char"/>
     <w:uiPriority w:val="9"/>
     <w:semiHidden/>
     <w:unhideWhenUsed/>
@@ -3084,11 +3395,11 @@
       <w:color w:val="595959" w:themeColor="text1" w:themeTint="A6"/>
     </w:rPr>
   </w:style>
-  <w:style w:type="paragraph" w:styleId="u8">
+  <w:style w:type="paragraph" w:styleId="Heading8">
     <w:name w:val="heading 8"/>
-    <w:basedOn w:val="Binhthng"/>
-    <w:next w:val="Binhthng"/>
-    <w:link w:val="u8Char"/>
+    <w:basedOn w:val="Normal"/>
+    <w:next w:val="Normal"/>
+    <w:link w:val="Heading8Char"/>
     <w:uiPriority w:val="9"/>
     <w:semiHidden/>
     <w:unhideWhenUsed/>
@@ -3107,11 +3418,11 @@
       <w:color w:val="272727" w:themeColor="text1" w:themeTint="D8"/>
     </w:rPr>
   </w:style>
-  <w:style w:type="paragraph" w:styleId="u9">
+  <w:style w:type="paragraph" w:styleId="Heading9">
     <w:name w:val="heading 9"/>
-    <w:basedOn w:val="Binhthng"/>
-    <w:next w:val="Binhthng"/>
-    <w:link w:val="u9Char"/>
+    <w:basedOn w:val="Normal"/>
+    <w:next w:val="Normal"/>
+    <w:link w:val="Heading9Char"/>
     <w:uiPriority w:val="9"/>
     <w:semiHidden/>
     <w:unhideWhenUsed/>
@@ -3128,13 +3439,13 @@
       <w:color w:val="272727" w:themeColor="text1" w:themeTint="D8"/>
     </w:rPr>
   </w:style>
-  <w:style w:type="character" w:default="1" w:styleId="Phngmcinhcuaoanvn">
+  <w:style w:type="character" w:default="1" w:styleId="DefaultParagraphFont">
     <w:name w:val="Default Paragraph Font"/>
     <w:uiPriority w:val="1"/>
     <w:semiHidden/>
     <w:unhideWhenUsed/>
   </w:style>
-  <w:style w:type="table" w:default="1" w:styleId="BangThngthng">
+  <w:style w:type="table" w:default="1" w:styleId="TableNormal">
     <w:name w:val="Normal Table"/>
     <w:uiPriority w:val="99"/>
     <w:semiHidden/>
@@ -3149,16 +3460,16 @@
       </w:tblCellMar>
     </w:tblPr>
   </w:style>
-  <w:style w:type="numbering" w:default="1" w:styleId="Khngco">
+  <w:style w:type="numbering" w:default="1" w:styleId="NoList">
     <w:name w:val="No List"/>
     <w:uiPriority w:val="99"/>
     <w:semiHidden/>
     <w:unhideWhenUsed/>
   </w:style>
-  <w:style w:type="character" w:customStyle="1" w:styleId="u1Char">
-    <w:name w:val="Đầu đề 1 Char"/>
-    <w:basedOn w:val="Phngmcinhcuaoanvn"/>
-    <w:link w:val="u1"/>
+  <w:style w:type="character" w:customStyle="1" w:styleId="Heading1Char">
+    <w:name w:val="Heading 1 Char"/>
+    <w:basedOn w:val="DefaultParagraphFont"/>
+    <w:link w:val="Heading1"/>
     <w:uiPriority w:val="9"/>
     <w:rsid w:val="00570C90"/>
     <w:rPr>
@@ -3169,10 +3480,10 @@
       <w:lang w:val="vi-VN"/>
     </w:rPr>
   </w:style>
-  <w:style w:type="character" w:customStyle="1" w:styleId="u2Char">
-    <w:name w:val="Đầu đề 2 Char"/>
-    <w:basedOn w:val="Phngmcinhcuaoanvn"/>
-    <w:link w:val="u2"/>
+  <w:style w:type="character" w:customStyle="1" w:styleId="Heading2Char">
+    <w:name w:val="Heading 2 Char"/>
+    <w:basedOn w:val="DefaultParagraphFont"/>
+    <w:link w:val="Heading2"/>
     <w:uiPriority w:val="9"/>
     <w:semiHidden/>
     <w:rsid w:val="00570C90"/>
@@ -3184,10 +3495,10 @@
       <w:lang w:val="vi-VN"/>
     </w:rPr>
   </w:style>
-  <w:style w:type="character" w:customStyle="1" w:styleId="u3Char">
-    <w:name w:val="Đầu đề 3 Char"/>
-    <w:basedOn w:val="Phngmcinhcuaoanvn"/>
-    <w:link w:val="u3"/>
+  <w:style w:type="character" w:customStyle="1" w:styleId="Heading3Char">
+    <w:name w:val="Heading 3 Char"/>
+    <w:basedOn w:val="DefaultParagraphFont"/>
+    <w:link w:val="Heading3"/>
     <w:uiPriority w:val="9"/>
     <w:semiHidden/>
     <w:rsid w:val="00570C90"/>
@@ -3199,10 +3510,10 @@
       <w:lang w:val="vi-VN"/>
     </w:rPr>
   </w:style>
-  <w:style w:type="character" w:customStyle="1" w:styleId="u4Char">
-    <w:name w:val="Đầu đề 4 Char"/>
-    <w:basedOn w:val="Phngmcinhcuaoanvn"/>
-    <w:link w:val="u4"/>
+  <w:style w:type="character" w:customStyle="1" w:styleId="Heading4Char">
+    <w:name w:val="Heading 4 Char"/>
+    <w:basedOn w:val="DefaultParagraphFont"/>
+    <w:link w:val="Heading4"/>
     <w:uiPriority w:val="9"/>
     <w:semiHidden/>
     <w:rsid w:val="00570C90"/>
@@ -3214,10 +3525,10 @@
       <w:lang w:val="vi-VN"/>
     </w:rPr>
   </w:style>
-  <w:style w:type="character" w:customStyle="1" w:styleId="u5Char">
-    <w:name w:val="Đầu đề 5 Char"/>
-    <w:basedOn w:val="Phngmcinhcuaoanvn"/>
-    <w:link w:val="u5"/>
+  <w:style w:type="character" w:customStyle="1" w:styleId="Heading5Char">
+    <w:name w:val="Heading 5 Char"/>
+    <w:basedOn w:val="DefaultParagraphFont"/>
+    <w:link w:val="Heading5"/>
     <w:uiPriority w:val="9"/>
     <w:semiHidden/>
     <w:rsid w:val="00570C90"/>
@@ -3227,10 +3538,10 @@
       <w:lang w:val="vi-VN"/>
     </w:rPr>
   </w:style>
-  <w:style w:type="character" w:customStyle="1" w:styleId="u6Char">
-    <w:name w:val="Đầu đề 6 Char"/>
-    <w:basedOn w:val="Phngmcinhcuaoanvn"/>
-    <w:link w:val="u6"/>
+  <w:style w:type="character" w:customStyle="1" w:styleId="Heading6Char">
+    <w:name w:val="Heading 6 Char"/>
+    <w:basedOn w:val="DefaultParagraphFont"/>
+    <w:link w:val="Heading6"/>
     <w:uiPriority w:val="9"/>
     <w:semiHidden/>
     <w:rsid w:val="00570C90"/>
@@ -3242,10 +3553,10 @@
       <w:lang w:val="vi-VN"/>
     </w:rPr>
   </w:style>
-  <w:style w:type="character" w:customStyle="1" w:styleId="u7Char">
-    <w:name w:val="Đầu đề 7 Char"/>
-    <w:basedOn w:val="Phngmcinhcuaoanvn"/>
-    <w:link w:val="u7"/>
+  <w:style w:type="character" w:customStyle="1" w:styleId="Heading7Char">
+    <w:name w:val="Heading 7 Char"/>
+    <w:basedOn w:val="DefaultParagraphFont"/>
+    <w:link w:val="Heading7"/>
     <w:uiPriority w:val="9"/>
     <w:semiHidden/>
     <w:rsid w:val="00570C90"/>
@@ -3255,10 +3566,10 @@
       <w:lang w:val="vi-VN"/>
     </w:rPr>
   </w:style>
-  <w:style w:type="character" w:customStyle="1" w:styleId="u8Char">
-    <w:name w:val="Đầu đề 8 Char"/>
-    <w:basedOn w:val="Phngmcinhcuaoanvn"/>
-    <w:link w:val="u8"/>
+  <w:style w:type="character" w:customStyle="1" w:styleId="Heading8Char">
+    <w:name w:val="Heading 8 Char"/>
+    <w:basedOn w:val="DefaultParagraphFont"/>
+    <w:link w:val="Heading8"/>
     <w:uiPriority w:val="9"/>
     <w:semiHidden/>
     <w:rsid w:val="00570C90"/>
@@ -3270,10 +3581,10 @@
       <w:lang w:val="vi-VN"/>
     </w:rPr>
   </w:style>
-  <w:style w:type="character" w:customStyle="1" w:styleId="u9Char">
-    <w:name w:val="Đầu đề 9 Char"/>
-    <w:basedOn w:val="Phngmcinhcuaoanvn"/>
-    <w:link w:val="u9"/>
+  <w:style w:type="character" w:customStyle="1" w:styleId="Heading9Char">
+    <w:name w:val="Heading 9 Char"/>
+    <w:basedOn w:val="DefaultParagraphFont"/>
+    <w:link w:val="Heading9"/>
     <w:uiPriority w:val="9"/>
     <w:semiHidden/>
     <w:rsid w:val="00570C90"/>
@@ -3283,11 +3594,11 @@
       <w:lang w:val="vi-VN"/>
     </w:rPr>
   </w:style>
-  <w:style w:type="paragraph" w:styleId="Tiu">
+  <w:style w:type="paragraph" w:styleId="Title">
     <w:name w:val="Title"/>
-    <w:basedOn w:val="Binhthng"/>
-    <w:next w:val="Binhthng"/>
-    <w:link w:val="TiuChar"/>
+    <w:basedOn w:val="Normal"/>
+    <w:next w:val="Normal"/>
+    <w:link w:val="TitleChar"/>
     <w:uiPriority w:val="10"/>
     <w:qFormat/>
     <w:rsid w:val="00570C90"/>
@@ -3303,10 +3614,10 @@
       <w:szCs w:val="56"/>
     </w:rPr>
   </w:style>
-  <w:style w:type="character" w:customStyle="1" w:styleId="TiuChar">
-    <w:name w:val="Tiêu đề Char"/>
-    <w:basedOn w:val="Phngmcinhcuaoanvn"/>
-    <w:link w:val="Tiu"/>
+  <w:style w:type="character" w:customStyle="1" w:styleId="TitleChar">
+    <w:name w:val="Title Char"/>
+    <w:basedOn w:val="DefaultParagraphFont"/>
+    <w:link w:val="Title"/>
     <w:uiPriority w:val="10"/>
     <w:rsid w:val="00570C90"/>
     <w:rPr>
@@ -3318,11 +3629,11 @@
       <w:lang w:val="vi-VN"/>
     </w:rPr>
   </w:style>
-  <w:style w:type="paragraph" w:styleId="Tiuphu">
+  <w:style w:type="paragraph" w:styleId="Subtitle">
     <w:name w:val="Subtitle"/>
-    <w:basedOn w:val="Binhthng"/>
-    <w:next w:val="Binhthng"/>
-    <w:link w:val="TiuphuChar"/>
+    <w:basedOn w:val="Normal"/>
+    <w:next w:val="Normal"/>
+    <w:link w:val="SubtitleChar"/>
     <w:uiPriority w:val="11"/>
     <w:qFormat/>
     <w:rsid w:val="00570C90"/>
@@ -3339,10 +3650,10 @@
       <w:szCs w:val="28"/>
     </w:rPr>
   </w:style>
-  <w:style w:type="character" w:customStyle="1" w:styleId="TiuphuChar">
-    <w:name w:val="Tiêu đề phụ Char"/>
-    <w:basedOn w:val="Phngmcinhcuaoanvn"/>
-    <w:link w:val="Tiuphu"/>
+  <w:style w:type="character" w:customStyle="1" w:styleId="SubtitleChar">
+    <w:name w:val="Subtitle Char"/>
+    <w:basedOn w:val="DefaultParagraphFont"/>
+    <w:link w:val="Subtitle"/>
     <w:uiPriority w:val="11"/>
     <w:rsid w:val="00570C90"/>
     <w:rPr>
@@ -3354,11 +3665,11 @@
       <w:lang w:val="vi-VN"/>
     </w:rPr>
   </w:style>
-  <w:style w:type="paragraph" w:styleId="Litrichdn">
+  <w:style w:type="paragraph" w:styleId="Quote">
     <w:name w:val="Quote"/>
-    <w:basedOn w:val="Binhthng"/>
-    <w:next w:val="Binhthng"/>
-    <w:link w:val="LitrichdnChar"/>
+    <w:basedOn w:val="Normal"/>
+    <w:next w:val="Normal"/>
+    <w:link w:val="QuoteChar"/>
     <w:uiPriority w:val="29"/>
     <w:qFormat/>
     <w:rsid w:val="00570C90"/>
@@ -3372,10 +3683,10 @@
       <w:color w:val="404040" w:themeColor="text1" w:themeTint="BF"/>
     </w:rPr>
   </w:style>
-  <w:style w:type="character" w:customStyle="1" w:styleId="LitrichdnChar">
-    <w:name w:val="Lời trích dẫn Char"/>
-    <w:basedOn w:val="Phngmcinhcuaoanvn"/>
-    <w:link w:val="Litrichdn"/>
+  <w:style w:type="character" w:customStyle="1" w:styleId="QuoteChar">
+    <w:name w:val="Quote Char"/>
+    <w:basedOn w:val="DefaultParagraphFont"/>
+    <w:link w:val="Quote"/>
     <w:uiPriority w:val="29"/>
     <w:rsid w:val="00570C90"/>
     <w:rPr>
@@ -3385,9 +3696,9 @@
       <w:lang w:val="vi-VN"/>
     </w:rPr>
   </w:style>
-  <w:style w:type="paragraph" w:styleId="oancuaDanhsach">
+  <w:style w:type="paragraph" w:styleId="ListParagraph">
     <w:name w:val="List Paragraph"/>
-    <w:basedOn w:val="Binhthng"/>
+    <w:basedOn w:val="Normal"/>
     <w:uiPriority w:val="34"/>
     <w:qFormat/>
     <w:rsid w:val="00570C90"/>
@@ -3396,9 +3707,9 @@
       <w:contextualSpacing/>
     </w:pPr>
   </w:style>
-  <w:style w:type="character" w:styleId="NhnmnhThm">
+  <w:style w:type="character" w:styleId="IntenseEmphasis">
     <w:name w:val="Intense Emphasis"/>
-    <w:basedOn w:val="Phngmcinhcuaoanvn"/>
+    <w:basedOn w:val="DefaultParagraphFont"/>
     <w:uiPriority w:val="21"/>
     <w:qFormat/>
     <w:rsid w:val="00570C90"/>
@@ -3408,11 +3719,11 @@
       <w:color w:val="0F4761" w:themeColor="accent1" w:themeShade="BF"/>
     </w:rPr>
   </w:style>
-  <w:style w:type="paragraph" w:styleId="Nhaykepm">
+  <w:style w:type="paragraph" w:styleId="IntenseQuote">
     <w:name w:val="Intense Quote"/>
-    <w:basedOn w:val="Binhthng"/>
-    <w:next w:val="Binhthng"/>
-    <w:link w:val="NhaykepmChar"/>
+    <w:basedOn w:val="Normal"/>
+    <w:next w:val="Normal"/>
+    <w:link w:val="IntenseQuoteChar"/>
     <w:uiPriority w:val="30"/>
     <w:qFormat/>
     <w:rsid w:val="00570C90"/>
@@ -3431,10 +3742,10 @@
       <w:color w:val="0F4761" w:themeColor="accent1" w:themeShade="BF"/>
     </w:rPr>
   </w:style>
-  <w:style w:type="character" w:customStyle="1" w:styleId="NhaykepmChar">
-    <w:name w:val="Nháy kép Đậm Char"/>
-    <w:basedOn w:val="Phngmcinhcuaoanvn"/>
-    <w:link w:val="Nhaykepm"/>
+  <w:style w:type="character" w:customStyle="1" w:styleId="IntenseQuoteChar">
+    <w:name w:val="Intense Quote Char"/>
+    <w:basedOn w:val="DefaultParagraphFont"/>
+    <w:link w:val="IntenseQuote"/>
     <w:uiPriority w:val="30"/>
     <w:rsid w:val="00570C90"/>
     <w:rPr>
@@ -3444,9 +3755,9 @@
       <w:lang w:val="vi-VN"/>
     </w:rPr>
   </w:style>
-  <w:style w:type="character" w:styleId="ThamchiuNhnmnh">
+  <w:style w:type="character" w:styleId="IntenseReference">
     <w:name w:val="Intense Reference"/>
-    <w:basedOn w:val="Phngmcinhcuaoanvn"/>
+    <w:basedOn w:val="DefaultParagraphFont"/>
     <w:uiPriority w:val="32"/>
     <w:qFormat/>
     <w:rsid w:val="00570C90"/>

</xml_diff>

<commit_message>
update ui quanly ks
</commit_message>
<xml_diff>
--- a/Doi_PDB.docx
+++ b/Doi_PDB.docx
@@ -1325,6 +1325,14 @@
         <w:t xml:space="preserve"> :</w:t>
       </w:r>
       <w:proofErr w:type="gramEnd"/>
+    </w:p>
+    <w:p>
+      <w:pPr>
+        <w:rPr>
+          <w:color w:val="4EA72E" w:themeColor="accent6"/>
+          <w:lang w:val="en-US"/>
+        </w:rPr>
+      </w:pPr>
       <w:r>
         <w:rPr>
           <w:color w:val="4EA72E" w:themeColor="accent6"/>
@@ -1392,6 +1400,7 @@
           <w:color w:val="4EA72E" w:themeColor="accent6"/>
           <w:lang w:val="en-US"/>
         </w:rPr>
+        <w:lastRenderedPageBreak/>
         <w:t xml:space="preserve">  START WITH 1</w:t>
       </w:r>
     </w:p>
@@ -1407,405 +1416,466 @@
           <w:color w:val="4EA72E" w:themeColor="accent6"/>
           <w:lang w:val="en-US"/>
         </w:rPr>
+        <w:t xml:space="preserve">  INCREMENT BY 1</w:t>
+      </w:r>
+    </w:p>
+    <w:p>
+      <w:pPr>
+        <w:rPr>
+          <w:color w:val="4EA72E" w:themeColor="accent6"/>
+          <w:lang w:val="en-US"/>
+        </w:rPr>
+      </w:pPr>
+      <w:r>
+        <w:rPr>
+          <w:color w:val="4EA72E" w:themeColor="accent6"/>
+          <w:lang w:val="en-US"/>
+        </w:rPr>
+        <w:t xml:space="preserve">  </w:t>
+      </w:r>
+      <w:proofErr w:type="gramStart"/>
+      <w:r>
+        <w:rPr>
+          <w:color w:val="4EA72E" w:themeColor="accent6"/>
+          <w:lang w:val="en-US"/>
+        </w:rPr>
+        <w:t>NOCACHE;  --</w:t>
+      </w:r>
+      <w:proofErr w:type="gramEnd"/>
+      <w:r>
+        <w:rPr>
+          <w:color w:val="4EA72E" w:themeColor="accent6"/>
+          <w:lang w:val="en-US"/>
+        </w:rPr>
+        <w:t xml:space="preserve"> </w:t>
+      </w:r>
+      <w:proofErr w:type="spellStart"/>
+      <w:r>
+        <w:rPr>
+          <w:color w:val="4EA72E" w:themeColor="accent6"/>
+          <w:lang w:val="en-US"/>
+        </w:rPr>
+        <w:t>hoặc</w:t>
+      </w:r>
+      <w:proofErr w:type="spellEnd"/>
+      <w:r>
+        <w:rPr>
+          <w:color w:val="4EA72E" w:themeColor="accent6"/>
+          <w:lang w:val="en-US"/>
+        </w:rPr>
+        <w:t xml:space="preserve"> CACHE </w:t>
+      </w:r>
+      <w:proofErr w:type="spellStart"/>
+      <w:r>
+        <w:rPr>
+          <w:color w:val="4EA72E" w:themeColor="accent6"/>
+          <w:lang w:val="en-US"/>
+        </w:rPr>
+        <w:t>theo</w:t>
+      </w:r>
+      <w:proofErr w:type="spellEnd"/>
+      <w:r>
+        <w:rPr>
+          <w:color w:val="4EA72E" w:themeColor="accent6"/>
+          <w:lang w:val="en-US"/>
+        </w:rPr>
+        <w:t xml:space="preserve"> </w:t>
+      </w:r>
+      <w:proofErr w:type="spellStart"/>
+      <w:r>
+        <w:rPr>
+          <w:color w:val="4EA72E" w:themeColor="accent6"/>
+          <w:lang w:val="en-US"/>
+        </w:rPr>
+        <w:t>nhu</w:t>
+      </w:r>
+      <w:proofErr w:type="spellEnd"/>
+      <w:r>
+        <w:rPr>
+          <w:color w:val="4EA72E" w:themeColor="accent6"/>
+          <w:lang w:val="en-US"/>
+        </w:rPr>
+        <w:t xml:space="preserve"> </w:t>
+      </w:r>
+      <w:proofErr w:type="spellStart"/>
+      <w:r>
+        <w:rPr>
+          <w:color w:val="4EA72E" w:themeColor="accent6"/>
+          <w:lang w:val="en-US"/>
+        </w:rPr>
+        <w:t>cầu</w:t>
+      </w:r>
+      <w:proofErr w:type="spellEnd"/>
+    </w:p>
+    <w:p>
+      <w:pPr>
+        <w:rPr>
+          <w:color w:val="4EA72E" w:themeColor="accent6"/>
+          <w:lang w:val="en-US"/>
+        </w:rPr>
+      </w:pPr>
+    </w:p>
+    <w:p>
+      <w:pPr>
+        <w:rPr>
+          <w:color w:val="4EA72E" w:themeColor="accent6"/>
+          <w:lang w:val="en-US"/>
+        </w:rPr>
+      </w:pPr>
+      <w:r>
+        <w:rPr>
+          <w:color w:val="4EA72E" w:themeColor="accent6"/>
+          <w:lang w:val="en-US"/>
+        </w:rPr>
+        <w:t xml:space="preserve">-- 2. </w:t>
+      </w:r>
+      <w:proofErr w:type="spellStart"/>
+      <w:r>
+        <w:rPr>
+          <w:color w:val="4EA72E" w:themeColor="accent6"/>
+          <w:lang w:val="en-US"/>
+        </w:rPr>
+        <w:t>Tạo</w:t>
+      </w:r>
+      <w:proofErr w:type="spellEnd"/>
+      <w:r>
+        <w:rPr>
+          <w:color w:val="4EA72E" w:themeColor="accent6"/>
+          <w:lang w:val="en-US"/>
+        </w:rPr>
+        <w:t xml:space="preserve"> trigger BEFORE INSERT</w:t>
+      </w:r>
+    </w:p>
+    <w:p>
+      <w:pPr>
+        <w:rPr>
+          <w:color w:val="4EA72E" w:themeColor="accent6"/>
+          <w:lang w:val="en-US"/>
+        </w:rPr>
+      </w:pPr>
+      <w:r>
+        <w:rPr>
+          <w:color w:val="4EA72E" w:themeColor="accent6"/>
+          <w:lang w:val="en-US"/>
+        </w:rPr>
+        <w:t xml:space="preserve">CREATE OR REPLACE TRIGGER </w:t>
+      </w:r>
+      <w:proofErr w:type="spellStart"/>
+      <w:r>
+        <w:rPr>
+          <w:color w:val="4EA72E" w:themeColor="accent6"/>
+          <w:lang w:val="en-US"/>
+        </w:rPr>
+        <w:t>trg_datphong_bi</w:t>
+      </w:r>
+      <w:proofErr w:type="spellEnd"/>
+    </w:p>
+    <w:p>
+      <w:pPr>
+        <w:rPr>
+          <w:color w:val="4EA72E" w:themeColor="accent6"/>
+          <w:lang w:val="en-US"/>
+        </w:rPr>
+      </w:pPr>
+      <w:r>
+        <w:rPr>
+          <w:color w:val="4EA72E" w:themeColor="accent6"/>
+          <w:lang w:val="en-US"/>
+        </w:rPr>
+        <w:t xml:space="preserve">  BEFORE INSERT ON </w:t>
+      </w:r>
+      <w:proofErr w:type="spellStart"/>
+      <w:r>
+        <w:rPr>
+          <w:color w:val="4EA72E" w:themeColor="accent6"/>
+          <w:lang w:val="en-US"/>
+        </w:rPr>
+        <w:t>datphong</w:t>
+      </w:r>
+      <w:proofErr w:type="spellEnd"/>
+    </w:p>
+    <w:p>
+      <w:pPr>
+        <w:rPr>
+          <w:color w:val="4EA72E" w:themeColor="accent6"/>
+          <w:lang w:val="en-US"/>
+        </w:rPr>
+      </w:pPr>
+      <w:r>
+        <w:rPr>
+          <w:color w:val="4EA72E" w:themeColor="accent6"/>
+          <w:lang w:val="en-US"/>
+        </w:rPr>
+        <w:t xml:space="preserve">  FOR EACH ROW</w:t>
+      </w:r>
+    </w:p>
+    <w:p>
+      <w:pPr>
+        <w:rPr>
+          <w:color w:val="4EA72E" w:themeColor="accent6"/>
+          <w:lang w:val="en-US"/>
+        </w:rPr>
+      </w:pPr>
+      <w:r>
+        <w:rPr>
+          <w:color w:val="4EA72E" w:themeColor="accent6"/>
+          <w:lang w:val="en-US"/>
+        </w:rPr>
+        <w:t>BEGIN</w:t>
+      </w:r>
+    </w:p>
+    <w:p>
+      <w:pPr>
+        <w:rPr>
+          <w:color w:val="4EA72E" w:themeColor="accent6"/>
+          <w:lang w:val="en-US"/>
+        </w:rPr>
+      </w:pPr>
+      <w:r>
+        <w:rPr>
+          <w:color w:val="4EA72E" w:themeColor="accent6"/>
+          <w:lang w:val="en-US"/>
+        </w:rPr>
+        <w:t xml:space="preserve">  </w:t>
+      </w:r>
+      <w:proofErr w:type="gramStart"/>
+      <w:r>
+        <w:rPr>
+          <w:color w:val="4EA72E" w:themeColor="accent6"/>
+          <w:lang w:val="en-US"/>
+        </w:rPr>
+        <w:t>IF :</w:t>
+      </w:r>
+      <w:proofErr w:type="gramEnd"/>
+      <w:r>
+        <w:rPr>
+          <w:color w:val="4EA72E" w:themeColor="accent6"/>
+          <w:lang w:val="en-US"/>
+        </w:rPr>
+        <w:t>NEW.id IS NULL THEN</w:t>
+      </w:r>
+    </w:p>
+    <w:p>
+      <w:pPr>
+        <w:rPr>
+          <w:color w:val="4EA72E" w:themeColor="accent6"/>
+          <w:lang w:val="en-US"/>
+        </w:rPr>
+      </w:pPr>
+      <w:r>
+        <w:rPr>
+          <w:color w:val="4EA72E" w:themeColor="accent6"/>
+          <w:lang w:val="en-US"/>
+        </w:rPr>
+        <w:t xml:space="preserve">    SELECT </w:t>
+      </w:r>
+      <w:proofErr w:type="spellStart"/>
+      <w:r>
+        <w:rPr>
+          <w:color w:val="4EA72E" w:themeColor="accent6"/>
+          <w:lang w:val="en-US"/>
+        </w:rPr>
+        <w:t>seq_</w:t>
+      </w:r>
+      <w:proofErr w:type="gramStart"/>
+      <w:r>
+        <w:rPr>
+          <w:color w:val="4EA72E" w:themeColor="accent6"/>
+          <w:lang w:val="en-US"/>
+        </w:rPr>
+        <w:t>datphong.NEXTVAL</w:t>
+      </w:r>
+      <w:proofErr w:type="spellEnd"/>
+      <w:proofErr w:type="gramEnd"/>
+    </w:p>
+    <w:p>
+      <w:pPr>
+        <w:rPr>
+          <w:color w:val="4EA72E" w:themeColor="accent6"/>
+          <w:lang w:val="en-US"/>
+        </w:rPr>
+      </w:pPr>
+      <w:r>
+        <w:rPr>
+          <w:color w:val="4EA72E" w:themeColor="accent6"/>
+          <w:lang w:val="en-US"/>
+        </w:rPr>
+        <w:t xml:space="preserve">      </w:t>
+      </w:r>
+      <w:proofErr w:type="gramStart"/>
+      <w:r>
+        <w:rPr>
+          <w:color w:val="4EA72E" w:themeColor="accent6"/>
+          <w:lang w:val="en-US"/>
+        </w:rPr>
+        <w:t>INTO :</w:t>
+      </w:r>
+      <w:proofErr w:type="gramEnd"/>
+      <w:r>
+        <w:rPr>
+          <w:color w:val="4EA72E" w:themeColor="accent6"/>
+          <w:lang w:val="en-US"/>
+        </w:rPr>
+        <w:t>NEW.id</w:t>
+      </w:r>
+    </w:p>
+    <w:p>
+      <w:pPr>
+        <w:rPr>
+          <w:color w:val="4EA72E" w:themeColor="accent6"/>
+          <w:lang w:val="en-US"/>
+        </w:rPr>
+      </w:pPr>
+      <w:r>
+        <w:rPr>
+          <w:color w:val="4EA72E" w:themeColor="accent6"/>
+          <w:lang w:val="en-US"/>
+        </w:rPr>
+        <w:t xml:space="preserve">    FROM </w:t>
+      </w:r>
+      <w:proofErr w:type="gramStart"/>
+      <w:r>
+        <w:rPr>
+          <w:color w:val="4EA72E" w:themeColor="accent6"/>
+          <w:lang w:val="en-US"/>
+        </w:rPr>
+        <w:t>DUAL;</w:t>
+      </w:r>
+      <w:proofErr w:type="gramEnd"/>
+    </w:p>
+    <w:p>
+      <w:pPr>
+        <w:rPr>
+          <w:color w:val="4EA72E" w:themeColor="accent6"/>
+          <w:lang w:val="en-US"/>
+        </w:rPr>
+      </w:pPr>
+      <w:r>
+        <w:rPr>
+          <w:color w:val="4EA72E" w:themeColor="accent6"/>
+          <w:lang w:val="en-US"/>
+        </w:rPr>
+        <w:t xml:space="preserve">  END </w:t>
+      </w:r>
+      <w:proofErr w:type="gramStart"/>
+      <w:r>
+        <w:rPr>
+          <w:color w:val="4EA72E" w:themeColor="accent6"/>
+          <w:lang w:val="en-US"/>
+        </w:rPr>
+        <w:t>IF;</w:t>
+      </w:r>
+      <w:proofErr w:type="gramEnd"/>
+    </w:p>
+    <w:p>
+      <w:pPr>
+        <w:rPr>
+          <w:color w:val="4EA72E" w:themeColor="accent6"/>
+          <w:lang w:val="en-US"/>
+        </w:rPr>
+      </w:pPr>
+      <w:proofErr w:type="gramStart"/>
+      <w:r>
+        <w:rPr>
+          <w:color w:val="4EA72E" w:themeColor="accent6"/>
+          <w:lang w:val="en-US"/>
+        </w:rPr>
+        <w:t>END;</w:t>
+      </w:r>
+      <w:proofErr w:type="gramEnd"/>
+    </w:p>
+    <w:p>
+      <w:pPr>
+        <w:rPr>
+          <w:color w:val="4EA72E" w:themeColor="accent6"/>
+          <w:lang w:val="en-US"/>
+        </w:rPr>
+      </w:pPr>
+      <w:r>
+        <w:rPr>
+          <w:color w:val="4EA72E" w:themeColor="accent6"/>
+          <w:lang w:val="en-US"/>
+        </w:rPr>
+        <w:t>/</w:t>
+      </w:r>
+    </w:p>
+    <w:p>
+      <w:pPr>
+        <w:rPr>
+          <w:color w:val="4EA72E" w:themeColor="accent6"/>
+          <w:lang w:val="en-US"/>
+        </w:rPr>
+      </w:pPr>
+    </w:p>
+    <w:p>
+      <w:pPr>
+        <w:rPr>
+          <w:color w:val="4EA72E" w:themeColor="accent6"/>
+          <w:lang w:val="en-US"/>
+        </w:rPr>
+      </w:pPr>
+    </w:p>
+    <w:p>
+      <w:pPr>
+        <w:rPr>
+          <w:color w:val="FF0000"/>
+          <w:lang w:val="en-US"/>
+        </w:rPr>
+      </w:pPr>
+      <w:proofErr w:type="spellStart"/>
+      <w:r>
+        <w:rPr>
+          <w:color w:val="FF0000"/>
+          <w:lang w:val="en-US"/>
+        </w:rPr>
+        <w:t>Xóa</w:t>
+      </w:r>
+      <w:proofErr w:type="spellEnd"/>
+      <w:r>
+        <w:rPr>
+          <w:color w:val="FF0000"/>
+          <w:lang w:val="en-US"/>
+        </w:rPr>
+        <w:t xml:space="preserve"> PDB</w:t>
+      </w:r>
+    </w:p>
+    <w:p>
+      <w:r>
+        <w:t>-- Bước 1: Kết nối vào CDB (với quyền SYSDBA)</w:t>
+      </w:r>
+    </w:p>
+    <w:p>
+      <w:r>
+        <w:t>sqlplus / as sysdba</w:t>
+      </w:r>
+    </w:p>
+    <w:p/>
+    <w:p>
+      <w:r>
+        <w:t>-- Bước 2: Đóng PDB nếu đang mở</w:t>
+      </w:r>
+    </w:p>
+    <w:p>
+      <w:r>
+        <w:t>ALTER PLUGGABLE DATABASE booking_pdb CLOSE IMMEDIATE;</w:t>
+      </w:r>
+    </w:p>
+    <w:p/>
+    <w:p>
+      <w:r>
+        <w:t>-- Bước 3: Xóa PDB và xóa cả datafiles</w:t>
+      </w:r>
+    </w:p>
+    <w:p>
+      <w:pPr>
+        <w:rPr>
+          <w:lang w:val="en-US"/>
+        </w:rPr>
+      </w:pPr>
+      <w:r>
         <w:lastRenderedPageBreak/>
-        <w:t xml:space="preserve">  INCREMENT BY 1</w:t>
-      </w:r>
-    </w:p>
-    <w:p>
-      <w:pPr>
-        <w:rPr>
-          <w:color w:val="4EA72E" w:themeColor="accent6"/>
-          <w:lang w:val="en-US"/>
-        </w:rPr>
-      </w:pPr>
-      <w:r>
-        <w:rPr>
-          <w:color w:val="4EA72E" w:themeColor="accent6"/>
-          <w:lang w:val="en-US"/>
-        </w:rPr>
-        <w:t xml:space="preserve">  </w:t>
-      </w:r>
-      <w:proofErr w:type="gramStart"/>
-      <w:r>
-        <w:rPr>
-          <w:color w:val="4EA72E" w:themeColor="accent6"/>
-          <w:lang w:val="en-US"/>
-        </w:rPr>
-        <w:t>NOCACHE;  --</w:t>
-      </w:r>
-      <w:proofErr w:type="gramEnd"/>
-      <w:r>
-        <w:rPr>
-          <w:color w:val="4EA72E" w:themeColor="accent6"/>
-          <w:lang w:val="en-US"/>
-        </w:rPr>
-        <w:t xml:space="preserve"> </w:t>
-      </w:r>
-      <w:proofErr w:type="spellStart"/>
-      <w:r>
-        <w:rPr>
-          <w:color w:val="4EA72E" w:themeColor="accent6"/>
-          <w:lang w:val="en-US"/>
-        </w:rPr>
-        <w:t>hoặc</w:t>
-      </w:r>
-      <w:proofErr w:type="spellEnd"/>
-      <w:r>
-        <w:rPr>
-          <w:color w:val="4EA72E" w:themeColor="accent6"/>
-          <w:lang w:val="en-US"/>
-        </w:rPr>
-        <w:t xml:space="preserve"> CACHE </w:t>
-      </w:r>
-      <w:proofErr w:type="spellStart"/>
-      <w:r>
-        <w:rPr>
-          <w:color w:val="4EA72E" w:themeColor="accent6"/>
-          <w:lang w:val="en-US"/>
-        </w:rPr>
-        <w:t>theo</w:t>
-      </w:r>
-      <w:proofErr w:type="spellEnd"/>
-      <w:r>
-        <w:rPr>
-          <w:color w:val="4EA72E" w:themeColor="accent6"/>
-          <w:lang w:val="en-US"/>
-        </w:rPr>
-        <w:t xml:space="preserve"> </w:t>
-      </w:r>
-      <w:proofErr w:type="spellStart"/>
-      <w:r>
-        <w:rPr>
-          <w:color w:val="4EA72E" w:themeColor="accent6"/>
-          <w:lang w:val="en-US"/>
-        </w:rPr>
-        <w:t>nhu</w:t>
-      </w:r>
-      <w:proofErr w:type="spellEnd"/>
-      <w:r>
-        <w:rPr>
-          <w:color w:val="4EA72E" w:themeColor="accent6"/>
-          <w:lang w:val="en-US"/>
-        </w:rPr>
-        <w:t xml:space="preserve"> </w:t>
-      </w:r>
-      <w:proofErr w:type="spellStart"/>
-      <w:r>
-        <w:rPr>
-          <w:color w:val="4EA72E" w:themeColor="accent6"/>
-          <w:lang w:val="en-US"/>
-        </w:rPr>
-        <w:t>cầu</w:t>
-      </w:r>
-      <w:proofErr w:type="spellEnd"/>
-    </w:p>
-    <w:p>
-      <w:pPr>
-        <w:rPr>
-          <w:color w:val="4EA72E" w:themeColor="accent6"/>
-          <w:lang w:val="en-US"/>
-        </w:rPr>
-      </w:pPr>
-    </w:p>
-    <w:p>
-      <w:pPr>
-        <w:rPr>
-          <w:color w:val="4EA72E" w:themeColor="accent6"/>
-          <w:lang w:val="en-US"/>
-        </w:rPr>
-      </w:pPr>
-      <w:r>
-        <w:rPr>
-          <w:color w:val="4EA72E" w:themeColor="accent6"/>
-          <w:lang w:val="en-US"/>
-        </w:rPr>
-        <w:t xml:space="preserve">-- 2. </w:t>
-      </w:r>
-      <w:proofErr w:type="spellStart"/>
-      <w:r>
-        <w:rPr>
-          <w:color w:val="4EA72E" w:themeColor="accent6"/>
-          <w:lang w:val="en-US"/>
-        </w:rPr>
-        <w:t>Tạo</w:t>
-      </w:r>
-      <w:proofErr w:type="spellEnd"/>
-      <w:r>
-        <w:rPr>
-          <w:color w:val="4EA72E" w:themeColor="accent6"/>
-          <w:lang w:val="en-US"/>
-        </w:rPr>
-        <w:t xml:space="preserve"> trigger BEFORE INSERT</w:t>
-      </w:r>
-    </w:p>
-    <w:p>
-      <w:pPr>
-        <w:rPr>
-          <w:color w:val="4EA72E" w:themeColor="accent6"/>
-          <w:lang w:val="en-US"/>
-        </w:rPr>
-      </w:pPr>
-      <w:r>
-        <w:rPr>
-          <w:color w:val="4EA72E" w:themeColor="accent6"/>
-          <w:lang w:val="en-US"/>
-        </w:rPr>
-        <w:t xml:space="preserve">CREATE OR REPLACE TRIGGER </w:t>
-      </w:r>
-      <w:proofErr w:type="spellStart"/>
-      <w:r>
-        <w:rPr>
-          <w:color w:val="4EA72E" w:themeColor="accent6"/>
-          <w:lang w:val="en-US"/>
-        </w:rPr>
-        <w:t>trg_datphong_bi</w:t>
-      </w:r>
-      <w:proofErr w:type="spellEnd"/>
-    </w:p>
-    <w:p>
-      <w:pPr>
-        <w:rPr>
-          <w:color w:val="4EA72E" w:themeColor="accent6"/>
-          <w:lang w:val="en-US"/>
-        </w:rPr>
-      </w:pPr>
-      <w:r>
-        <w:rPr>
-          <w:color w:val="4EA72E" w:themeColor="accent6"/>
-          <w:lang w:val="en-US"/>
-        </w:rPr>
-        <w:t xml:space="preserve">  BEFORE INSERT ON </w:t>
-      </w:r>
-      <w:proofErr w:type="spellStart"/>
-      <w:r>
-        <w:rPr>
-          <w:color w:val="4EA72E" w:themeColor="accent6"/>
-          <w:lang w:val="en-US"/>
-        </w:rPr>
-        <w:t>datphong</w:t>
-      </w:r>
-      <w:proofErr w:type="spellEnd"/>
-    </w:p>
-    <w:p>
-      <w:pPr>
-        <w:rPr>
-          <w:color w:val="4EA72E" w:themeColor="accent6"/>
-          <w:lang w:val="en-US"/>
-        </w:rPr>
-      </w:pPr>
-      <w:r>
-        <w:rPr>
-          <w:color w:val="4EA72E" w:themeColor="accent6"/>
-          <w:lang w:val="en-US"/>
-        </w:rPr>
-        <w:t xml:space="preserve">  FOR EACH ROW</w:t>
-      </w:r>
-    </w:p>
-    <w:p>
-      <w:pPr>
-        <w:rPr>
-          <w:color w:val="4EA72E" w:themeColor="accent6"/>
-          <w:lang w:val="en-US"/>
-        </w:rPr>
-      </w:pPr>
-      <w:r>
-        <w:rPr>
-          <w:color w:val="4EA72E" w:themeColor="accent6"/>
-          <w:lang w:val="en-US"/>
-        </w:rPr>
-        <w:t>BEGIN</w:t>
-      </w:r>
-    </w:p>
-    <w:p>
-      <w:pPr>
-        <w:rPr>
-          <w:color w:val="4EA72E" w:themeColor="accent6"/>
-          <w:lang w:val="en-US"/>
-        </w:rPr>
-      </w:pPr>
-      <w:r>
-        <w:rPr>
-          <w:color w:val="4EA72E" w:themeColor="accent6"/>
-          <w:lang w:val="en-US"/>
-        </w:rPr>
-        <w:t xml:space="preserve">  </w:t>
-      </w:r>
-      <w:proofErr w:type="gramStart"/>
-      <w:r>
-        <w:rPr>
-          <w:color w:val="4EA72E" w:themeColor="accent6"/>
-          <w:lang w:val="en-US"/>
-        </w:rPr>
-        <w:t>IF :</w:t>
-      </w:r>
-      <w:proofErr w:type="gramEnd"/>
-      <w:r>
-        <w:rPr>
-          <w:color w:val="4EA72E" w:themeColor="accent6"/>
-          <w:lang w:val="en-US"/>
-        </w:rPr>
-        <w:t>NEW.id IS NULL THEN</w:t>
-      </w:r>
-    </w:p>
-    <w:p>
-      <w:pPr>
-        <w:rPr>
-          <w:color w:val="4EA72E" w:themeColor="accent6"/>
-          <w:lang w:val="en-US"/>
-        </w:rPr>
-      </w:pPr>
-      <w:r>
-        <w:rPr>
-          <w:color w:val="4EA72E" w:themeColor="accent6"/>
-          <w:lang w:val="en-US"/>
-        </w:rPr>
-        <w:t xml:space="preserve">    SELECT </w:t>
-      </w:r>
-      <w:proofErr w:type="spellStart"/>
-      <w:r>
-        <w:rPr>
-          <w:color w:val="4EA72E" w:themeColor="accent6"/>
-          <w:lang w:val="en-US"/>
-        </w:rPr>
-        <w:t>seq_</w:t>
-      </w:r>
-      <w:proofErr w:type="gramStart"/>
-      <w:r>
-        <w:rPr>
-          <w:color w:val="4EA72E" w:themeColor="accent6"/>
-          <w:lang w:val="en-US"/>
-        </w:rPr>
-        <w:t>datphong.NEXTVAL</w:t>
-      </w:r>
-      <w:proofErr w:type="spellEnd"/>
-      <w:proofErr w:type="gramEnd"/>
-    </w:p>
-    <w:p>
-      <w:pPr>
-        <w:rPr>
-          <w:color w:val="4EA72E" w:themeColor="accent6"/>
-          <w:lang w:val="en-US"/>
-        </w:rPr>
-      </w:pPr>
-      <w:r>
-        <w:rPr>
-          <w:color w:val="4EA72E" w:themeColor="accent6"/>
-          <w:lang w:val="en-US"/>
-        </w:rPr>
-        <w:t xml:space="preserve">      </w:t>
-      </w:r>
-      <w:proofErr w:type="gramStart"/>
-      <w:r>
-        <w:rPr>
-          <w:color w:val="4EA72E" w:themeColor="accent6"/>
-          <w:lang w:val="en-US"/>
-        </w:rPr>
-        <w:t>INTO :</w:t>
-      </w:r>
-      <w:proofErr w:type="gramEnd"/>
-      <w:r>
-        <w:rPr>
-          <w:color w:val="4EA72E" w:themeColor="accent6"/>
-          <w:lang w:val="en-US"/>
-        </w:rPr>
-        <w:t>NEW.id</w:t>
-      </w:r>
-    </w:p>
-    <w:p>
-      <w:pPr>
-        <w:rPr>
-          <w:color w:val="4EA72E" w:themeColor="accent6"/>
-          <w:lang w:val="en-US"/>
-        </w:rPr>
-      </w:pPr>
-      <w:r>
-        <w:rPr>
-          <w:color w:val="4EA72E" w:themeColor="accent6"/>
-          <w:lang w:val="en-US"/>
-        </w:rPr>
-        <w:t xml:space="preserve">    FROM </w:t>
-      </w:r>
-      <w:proofErr w:type="gramStart"/>
-      <w:r>
-        <w:rPr>
-          <w:color w:val="4EA72E" w:themeColor="accent6"/>
-          <w:lang w:val="en-US"/>
-        </w:rPr>
-        <w:t>DUAL;</w:t>
-      </w:r>
-      <w:proofErr w:type="gramEnd"/>
-    </w:p>
-    <w:p>
-      <w:pPr>
-        <w:rPr>
-          <w:color w:val="4EA72E" w:themeColor="accent6"/>
-          <w:lang w:val="en-US"/>
-        </w:rPr>
-      </w:pPr>
-      <w:r>
-        <w:rPr>
-          <w:color w:val="4EA72E" w:themeColor="accent6"/>
-          <w:lang w:val="en-US"/>
-        </w:rPr>
-        <w:t xml:space="preserve">  END </w:t>
-      </w:r>
-      <w:proofErr w:type="gramStart"/>
-      <w:r>
-        <w:rPr>
-          <w:color w:val="4EA72E" w:themeColor="accent6"/>
-          <w:lang w:val="en-US"/>
-        </w:rPr>
-        <w:t>IF;</w:t>
-      </w:r>
-      <w:proofErr w:type="gramEnd"/>
-    </w:p>
-    <w:p>
-      <w:pPr>
-        <w:rPr>
-          <w:color w:val="4EA72E" w:themeColor="accent6"/>
-          <w:lang w:val="en-US"/>
-        </w:rPr>
-      </w:pPr>
-      <w:proofErr w:type="gramStart"/>
-      <w:r>
-        <w:rPr>
-          <w:color w:val="4EA72E" w:themeColor="accent6"/>
-          <w:lang w:val="en-US"/>
-        </w:rPr>
-        <w:t>END;</w:t>
-      </w:r>
-      <w:proofErr w:type="gramEnd"/>
-    </w:p>
-    <w:p>
-      <w:pPr>
-        <w:rPr>
-          <w:color w:val="4EA72E" w:themeColor="accent6"/>
-          <w:lang w:val="en-US"/>
-        </w:rPr>
-      </w:pPr>
-      <w:r>
-        <w:rPr>
-          <w:color w:val="4EA72E" w:themeColor="accent6"/>
-          <w:lang w:val="en-US"/>
-        </w:rPr>
-        <w:t>/</w:t>
-      </w:r>
-    </w:p>
-    <w:p>
-      <w:pPr>
-        <w:rPr>
-          <w:color w:val="4EA72E" w:themeColor="accent6"/>
-          <w:lang w:val="en-US"/>
-        </w:rPr>
-      </w:pPr>
-    </w:p>
-    <w:p>
-      <w:pPr>
-        <w:rPr>
-          <w:color w:val="4EA72E" w:themeColor="accent6"/>
-          <w:lang w:val="en-US"/>
-        </w:rPr>
-      </w:pPr>
+        <w:t>DROP PLUGGABLE DATABASE booking_pdb INCLUDING DATAFILES;</w:t>
+      </w:r>
     </w:p>
     <w:p>
       <w:pPr>
@@ -1820,68 +1890,6 @@
           <w:color w:val="FF0000"/>
           <w:lang w:val="en-US"/>
         </w:rPr>
-        <w:t>Xóa</w:t>
-      </w:r>
-      <w:proofErr w:type="spellEnd"/>
-      <w:r>
-        <w:rPr>
-          <w:color w:val="FF0000"/>
-          <w:lang w:val="en-US"/>
-        </w:rPr>
-        <w:t xml:space="preserve"> PDB</w:t>
-      </w:r>
-    </w:p>
-    <w:p>
-      <w:r>
-        <w:t>-- Bước 1: Kết nối vào CDB (với quyền SYSDBA)</w:t>
-      </w:r>
-    </w:p>
-    <w:p>
-      <w:r>
-        <w:t>sqlplus / as sysdba</w:t>
-      </w:r>
-    </w:p>
-    <w:p/>
-    <w:p>
-      <w:r>
-        <w:t>-- Bước 2: Đóng PDB nếu đang mở</w:t>
-      </w:r>
-    </w:p>
-    <w:p>
-      <w:r>
-        <w:t>ALTER PLUGGABLE DATABASE booking_pdb CLOSE IMMEDIATE;</w:t>
-      </w:r>
-    </w:p>
-    <w:p/>
-    <w:p>
-      <w:r>
-        <w:t>-- Bước 3: Xóa PDB và xóa cả datafiles</w:t>
-      </w:r>
-    </w:p>
-    <w:p>
-      <w:pPr>
-        <w:rPr>
-          <w:lang w:val="en-US"/>
-        </w:rPr>
-      </w:pPr>
-      <w:r>
-        <w:t>DROP PLUGGABLE DATABASE booking_pdb INCLUDING DATAFILES;</w:t>
-      </w:r>
-    </w:p>
-    <w:p>
-      <w:pPr>
-        <w:rPr>
-          <w:color w:val="FF0000"/>
-          <w:lang w:val="en-US"/>
-        </w:rPr>
-      </w:pPr>
-      <w:proofErr w:type="spellStart"/>
-      <w:r>
-        <w:rPr>
-          <w:color w:val="FF0000"/>
-          <w:lang w:val="en-US"/>
-        </w:rPr>
-        <w:lastRenderedPageBreak/>
         <w:t>Tạo</w:t>
       </w:r>
       <w:proofErr w:type="spellEnd"/>
@@ -2031,6 +2039,7 @@
           <w:szCs w:val="32"/>
           <w:lang w:val="en-US"/>
         </w:rPr>
+        <w:lastRenderedPageBreak/>
         <w:t>Tạo</w:t>
       </w:r>
       <w:proofErr w:type="spellEnd"/>
@@ -2650,6 +2659,7 @@
         <w:rPr>
           <w:lang w:val="en-US"/>
         </w:rPr>
+        <w:lastRenderedPageBreak/>
         <w:t xml:space="preserve">  ON </w:t>
       </w:r>
       <w:proofErr w:type="spellStart"/>
@@ -2685,7 +2695,6 @@
         <w:rPr>
           <w:lang w:val="en-US"/>
         </w:rPr>
-        <w:lastRenderedPageBreak/>
         <w:t xml:space="preserve">  TO </w:t>
       </w:r>
       <w:proofErr w:type="spellStart"/>

</xml_diff>